<commit_message>
"18-12-2024_tomorrow is presentation date"
</commit_message>
<xml_diff>
--- a/Report_fuelcell (Repaired).docx
+++ b/Report_fuelcell (Repaired).docx
@@ -677,7 +677,7 @@
           <w:r>
             <w:fldChar w:fldCharType="separate"/>
           </w:r>
-          <w:hyperlink w:anchor="_Toc184855153" w:history="1">
+          <w:hyperlink w:anchor="_Toc185449758" w:history="1">
             <w:r>
               <w:rPr>
                 <w:rStyle w:val="Hyperlink"/>
@@ -724,7 +724,7 @@
                 <w:noProof/>
                 <w:webHidden/>
               </w:rPr>
-              <w:instrText xml:space="preserve"> PAGEREF _Toc184855153 \h </w:instrText>
+              <w:instrText xml:space="preserve"> PAGEREF _Toc185449758 \h </w:instrText>
             </w:r>
             <w:r>
               <w:rPr>
@@ -771,7 +771,7 @@
               <w:lang w:val="en-US" w:eastAsia="en-US"/>
             </w:rPr>
           </w:pPr>
-          <w:hyperlink w:anchor="_Toc184855154" w:history="1">
+          <w:hyperlink w:anchor="_Toc185449759" w:history="1">
             <w:r>
               <w:rPr>
                 <w:rStyle w:val="Hyperlink"/>
@@ -818,7 +818,7 @@
                 <w:noProof/>
                 <w:webHidden/>
               </w:rPr>
-              <w:instrText xml:space="preserve"> PAGEREF _Toc184855154 \h </w:instrText>
+              <w:instrText xml:space="preserve"> PAGEREF _Toc185449759 \h </w:instrText>
             </w:r>
             <w:r>
               <w:rPr>
@@ -865,7 +865,7 @@
               <w:lang w:val="en-US" w:eastAsia="en-US"/>
             </w:rPr>
           </w:pPr>
-          <w:hyperlink w:anchor="_Toc184855155" w:history="1">
+          <w:hyperlink w:anchor="_Toc185449760" w:history="1">
             <w:r>
               <w:rPr>
                 <w:rStyle w:val="Hyperlink"/>
@@ -912,7 +912,7 @@
                 <w:noProof/>
                 <w:webHidden/>
               </w:rPr>
-              <w:instrText xml:space="preserve"> PAGEREF _Toc184855155 \h </w:instrText>
+              <w:instrText xml:space="preserve"> PAGEREF _Toc185449760 \h </w:instrText>
             </w:r>
             <w:r>
               <w:rPr>
@@ -959,7 +959,7 @@
               <w:lang w:val="en-US" w:eastAsia="en-US"/>
             </w:rPr>
           </w:pPr>
-          <w:hyperlink w:anchor="_Toc184855156" w:history="1">
+          <w:hyperlink w:anchor="_Toc185449761" w:history="1">
             <w:r>
               <w:rPr>
                 <w:rStyle w:val="Hyperlink"/>
@@ -1008,7 +1008,7 @@
                 <w:noProof/>
                 <w:webHidden/>
               </w:rPr>
-              <w:instrText xml:space="preserve"> PAGEREF _Toc184855156 \h </w:instrText>
+              <w:instrText xml:space="preserve"> PAGEREF _Toc185449761 \h </w:instrText>
             </w:r>
             <w:r>
               <w:rPr>
@@ -1055,7 +1055,7 @@
               <w:lang w:val="en-US" w:eastAsia="en-US"/>
             </w:rPr>
           </w:pPr>
-          <w:hyperlink w:anchor="_Toc184855157" w:history="1">
+          <w:hyperlink w:anchor="_Toc185449762" w:history="1">
             <w:r>
               <w:rPr>
                 <w:rStyle w:val="Hyperlink"/>
@@ -1104,7 +1104,7 @@
                 <w:noProof/>
                 <w:webHidden/>
               </w:rPr>
-              <w:instrText xml:space="preserve"> PAGEREF _Toc184855157 \h </w:instrText>
+              <w:instrText xml:space="preserve"> PAGEREF _Toc185449762 \h </w:instrText>
             </w:r>
             <w:r>
               <w:rPr>
@@ -1151,7 +1151,7 @@
               <w:lang w:val="en-US" w:eastAsia="en-US"/>
             </w:rPr>
           </w:pPr>
-          <w:hyperlink w:anchor="_Toc184855158" w:history="1">
+          <w:hyperlink w:anchor="_Toc185449763" w:history="1">
             <w:r>
               <w:rPr>
                 <w:rStyle w:val="Hyperlink"/>
@@ -1200,7 +1200,7 @@
                 <w:noProof/>
                 <w:webHidden/>
               </w:rPr>
-              <w:instrText xml:space="preserve"> PAGEREF _Toc184855158 \h </w:instrText>
+              <w:instrText xml:space="preserve"> PAGEREF _Toc185449763 \h </w:instrText>
             </w:r>
             <w:r>
               <w:rPr>
@@ -1247,7 +1247,7 @@
               <w:lang w:val="en-US" w:eastAsia="en-US"/>
             </w:rPr>
           </w:pPr>
-          <w:hyperlink w:anchor="_Toc184855159" w:history="1">
+          <w:hyperlink w:anchor="_Toc185449764" w:history="1">
             <w:r>
               <w:rPr>
                 <w:rStyle w:val="Hyperlink"/>
@@ -1294,7 +1294,7 @@
                 <w:noProof/>
                 <w:webHidden/>
               </w:rPr>
-              <w:instrText xml:space="preserve"> PAGEREF _Toc184855159 \h </w:instrText>
+              <w:instrText xml:space="preserve"> PAGEREF _Toc185449764 \h </w:instrText>
             </w:r>
             <w:r>
               <w:rPr>
@@ -1341,7 +1341,7 @@
               <w:lang w:val="en-US" w:eastAsia="en-US"/>
             </w:rPr>
           </w:pPr>
-          <w:hyperlink w:anchor="_Toc184855160" w:history="1">
+          <w:hyperlink w:anchor="_Toc185449765" w:history="1">
             <w:r>
               <w:rPr>
                 <w:rStyle w:val="Hyperlink"/>
@@ -1388,7 +1388,7 @@
                 <w:noProof/>
                 <w:webHidden/>
               </w:rPr>
-              <w:instrText xml:space="preserve"> PAGEREF _Toc184855160 \h </w:instrText>
+              <w:instrText xml:space="preserve"> PAGEREF _Toc185449765 \h </w:instrText>
             </w:r>
             <w:r>
               <w:rPr>
@@ -1435,7 +1435,7 @@
               <w:lang w:val="en-US" w:eastAsia="en-US"/>
             </w:rPr>
           </w:pPr>
-          <w:hyperlink w:anchor="_Toc184855161" w:history="1">
+          <w:hyperlink w:anchor="_Toc185449766" w:history="1">
             <w:r>
               <w:rPr>
                 <w:rStyle w:val="Hyperlink"/>
@@ -1482,7 +1482,7 @@
                 <w:noProof/>
                 <w:webHidden/>
               </w:rPr>
-              <w:instrText xml:space="preserve"> PAGEREF _Toc184855161 \h </w:instrText>
+              <w:instrText xml:space="preserve"> PAGEREF _Toc185449766 \h </w:instrText>
             </w:r>
             <w:r>
               <w:rPr>
@@ -1529,7 +1529,7 @@
               <w:lang w:val="en-US" w:eastAsia="en-US"/>
             </w:rPr>
           </w:pPr>
-          <w:hyperlink w:anchor="_Toc184855162" w:history="1">
+          <w:hyperlink w:anchor="_Toc185449767" w:history="1">
             <w:r>
               <w:rPr>
                 <w:rStyle w:val="Hyperlink"/>
@@ -1578,7 +1578,7 @@
                 <w:noProof/>
                 <w:webHidden/>
               </w:rPr>
-              <w:instrText xml:space="preserve"> PAGEREF _Toc184855162 \h </w:instrText>
+              <w:instrText xml:space="preserve"> PAGEREF _Toc185449767 \h </w:instrText>
             </w:r>
             <w:r>
               <w:rPr>
@@ -1625,7 +1625,7 @@
               <w:lang w:val="en-US" w:eastAsia="en-US"/>
             </w:rPr>
           </w:pPr>
-          <w:hyperlink w:anchor="_Toc184855163" w:history="1">
+          <w:hyperlink w:anchor="_Toc185449768" w:history="1">
             <w:r>
               <w:rPr>
                 <w:rStyle w:val="Hyperlink"/>
@@ -1672,7 +1672,7 @@
                 <w:noProof/>
                 <w:webHidden/>
               </w:rPr>
-              <w:instrText xml:space="preserve"> PAGEREF _Toc184855163 \h </w:instrText>
+              <w:instrText xml:space="preserve"> PAGEREF _Toc185449768 \h </w:instrText>
             </w:r>
             <w:r>
               <w:rPr>
@@ -1719,7 +1719,7 @@
               <w:lang w:val="en-US" w:eastAsia="en-US"/>
             </w:rPr>
           </w:pPr>
-          <w:hyperlink w:anchor="_Toc184855164" w:history="1">
+          <w:hyperlink w:anchor="_Toc185449769" w:history="1">
             <w:r>
               <w:rPr>
                 <w:rStyle w:val="Hyperlink"/>
@@ -1766,7 +1766,7 @@
                 <w:noProof/>
                 <w:webHidden/>
               </w:rPr>
-              <w:instrText xml:space="preserve"> PAGEREF _Toc184855164 \h </w:instrText>
+              <w:instrText xml:space="preserve"> PAGEREF _Toc185449769 \h </w:instrText>
             </w:r>
             <w:r>
               <w:rPr>
@@ -1813,7 +1813,7 @@
               <w:lang w:val="en-US" w:eastAsia="en-US"/>
             </w:rPr>
           </w:pPr>
-          <w:hyperlink w:anchor="_Toc184855165" w:history="1">
+          <w:hyperlink w:anchor="_Toc185449770" w:history="1">
             <w:r>
               <w:rPr>
                 <w:rStyle w:val="Hyperlink"/>
@@ -1860,7 +1860,7 @@
                 <w:noProof/>
                 <w:webHidden/>
               </w:rPr>
-              <w:instrText xml:space="preserve"> PAGEREF _Toc184855165 \h </w:instrText>
+              <w:instrText xml:space="preserve"> PAGEREF _Toc185449770 \h </w:instrText>
             </w:r>
             <w:r>
               <w:rPr>
@@ -1907,7 +1907,7 @@
               <w:lang w:val="en-US" w:eastAsia="en-US"/>
             </w:rPr>
           </w:pPr>
-          <w:hyperlink w:anchor="_Toc184855166" w:history="1">
+          <w:hyperlink w:anchor="_Toc185449771" w:history="1">
             <w:r>
               <w:rPr>
                 <w:rStyle w:val="Hyperlink"/>
@@ -1954,7 +1954,7 @@
                 <w:noProof/>
                 <w:webHidden/>
               </w:rPr>
-              <w:instrText xml:space="preserve"> PAGEREF _Toc184855166 \h </w:instrText>
+              <w:instrText xml:space="preserve"> PAGEREF _Toc185449771 \h </w:instrText>
             </w:r>
             <w:r>
               <w:rPr>
@@ -2001,7 +2001,7 @@
               <w:lang w:val="en-US" w:eastAsia="en-US"/>
             </w:rPr>
           </w:pPr>
-          <w:hyperlink w:anchor="_Toc184855167" w:history="1">
+          <w:hyperlink w:anchor="_Toc185449772" w:history="1">
             <w:r>
               <w:rPr>
                 <w:rStyle w:val="Hyperlink"/>
@@ -2050,7 +2050,7 @@
                 <w:noProof/>
                 <w:webHidden/>
               </w:rPr>
-              <w:instrText xml:space="preserve"> PAGEREF _Toc184855167 \h </w:instrText>
+              <w:instrText xml:space="preserve"> PAGEREF _Toc185449772 \h </w:instrText>
             </w:r>
             <w:r>
               <w:rPr>
@@ -2097,7 +2097,7 @@
               <w:lang w:val="en-US" w:eastAsia="en-US"/>
             </w:rPr>
           </w:pPr>
-          <w:hyperlink w:anchor="_Toc184855168" w:history="1">
+          <w:hyperlink w:anchor="_Toc185449773" w:history="1">
             <w:r>
               <w:rPr>
                 <w:rStyle w:val="Hyperlink"/>
@@ -2146,7 +2146,7 @@
                 <w:noProof/>
                 <w:webHidden/>
               </w:rPr>
-              <w:instrText xml:space="preserve"> PAGEREF _Toc184855168 \h </w:instrText>
+              <w:instrText xml:space="preserve"> PAGEREF _Toc185449773 \h </w:instrText>
             </w:r>
             <w:r>
               <w:rPr>
@@ -2193,7 +2193,7 @@
               <w:lang w:val="en-US" w:eastAsia="en-US"/>
             </w:rPr>
           </w:pPr>
-          <w:hyperlink w:anchor="_Toc184855169" w:history="1">
+          <w:hyperlink w:anchor="_Toc185449774" w:history="1">
             <w:r>
               <w:rPr>
                 <w:rStyle w:val="Hyperlink"/>
@@ -2240,7 +2240,7 @@
                 <w:noProof/>
                 <w:webHidden/>
               </w:rPr>
-              <w:instrText xml:space="preserve"> PAGEREF _Toc184855169 \h </w:instrText>
+              <w:instrText xml:space="preserve"> PAGEREF _Toc185449774 \h </w:instrText>
             </w:r>
             <w:r>
               <w:rPr>
@@ -2287,7 +2287,7 @@
               <w:lang w:val="en-US" w:eastAsia="en-US"/>
             </w:rPr>
           </w:pPr>
-          <w:hyperlink w:anchor="_Toc184855170" w:history="1">
+          <w:hyperlink w:anchor="_Toc185449775" w:history="1">
             <w:r>
               <w:rPr>
                 <w:rStyle w:val="Hyperlink"/>
@@ -2334,7 +2334,7 @@
                 <w:noProof/>
                 <w:webHidden/>
               </w:rPr>
-              <w:instrText xml:space="preserve"> PAGEREF _Toc184855170 \h </w:instrText>
+              <w:instrText xml:space="preserve"> PAGEREF _Toc185449775 \h </w:instrText>
             </w:r>
             <w:r>
               <w:rPr>
@@ -2381,7 +2381,7 @@
               <w:lang w:val="en-US" w:eastAsia="en-US"/>
             </w:rPr>
           </w:pPr>
-          <w:hyperlink w:anchor="_Toc184855171" w:history="1">
+          <w:hyperlink w:anchor="_Toc185449776" w:history="1">
             <w:r>
               <w:rPr>
                 <w:rStyle w:val="Hyperlink"/>
@@ -2428,7 +2428,7 @@
                 <w:noProof/>
                 <w:webHidden/>
               </w:rPr>
-              <w:instrText xml:space="preserve"> PAGEREF _Toc184855171 \h </w:instrText>
+              <w:instrText xml:space="preserve"> PAGEREF _Toc185449776 \h </w:instrText>
             </w:r>
             <w:r>
               <w:rPr>
@@ -2475,7 +2475,7 @@
               <w:lang w:val="en-US" w:eastAsia="en-US"/>
             </w:rPr>
           </w:pPr>
-          <w:hyperlink w:anchor="_Toc184855172" w:history="1">
+          <w:hyperlink w:anchor="_Toc185449777" w:history="1">
             <w:r>
               <w:rPr>
                 <w:rStyle w:val="Hyperlink"/>
@@ -2522,7 +2522,7 @@
                 <w:noProof/>
                 <w:webHidden/>
               </w:rPr>
-              <w:instrText xml:space="preserve"> PAGEREF _Toc184855172 \h </w:instrText>
+              <w:instrText xml:space="preserve"> PAGEREF _Toc185449777 \h </w:instrText>
             </w:r>
             <w:r>
               <w:rPr>
@@ -2569,7 +2569,7 @@
               <w:lang w:val="en-US" w:eastAsia="en-US"/>
             </w:rPr>
           </w:pPr>
-          <w:hyperlink w:anchor="_Toc184855173" w:history="1">
+          <w:hyperlink w:anchor="_Toc185449778" w:history="1">
             <w:r>
               <w:rPr>
                 <w:rStyle w:val="Hyperlink"/>
@@ -2616,7 +2616,7 @@
                 <w:noProof/>
                 <w:webHidden/>
               </w:rPr>
-              <w:instrText xml:space="preserve"> PAGEREF _Toc184855173 \h </w:instrText>
+              <w:instrText xml:space="preserve"> PAGEREF _Toc185449778 \h </w:instrText>
             </w:r>
             <w:r>
               <w:rPr>
@@ -2636,7 +2636,7 @@
                 <w:noProof/>
                 <w:webHidden/>
               </w:rPr>
-              <w:t>20</w:t>
+              <w:t>22</w:t>
             </w:r>
             <w:r>
               <w:rPr>
@@ -2663,7 +2663,7 @@
               <w:lang w:val="en-US" w:eastAsia="en-US"/>
             </w:rPr>
           </w:pPr>
-          <w:hyperlink w:anchor="_Toc184855174" w:history="1">
+          <w:hyperlink w:anchor="_Toc185449779" w:history="1">
             <w:r>
               <w:rPr>
                 <w:rStyle w:val="Hyperlink"/>
@@ -2710,7 +2710,7 @@
                 <w:noProof/>
                 <w:webHidden/>
               </w:rPr>
-              <w:instrText xml:space="preserve"> PAGEREF _Toc184855174 \h </w:instrText>
+              <w:instrText xml:space="preserve"> PAGEREF _Toc185449779 \h </w:instrText>
             </w:r>
             <w:r>
               <w:rPr>
@@ -2730,7 +2730,7 @@
                 <w:noProof/>
                 <w:webHidden/>
               </w:rPr>
-              <w:t>22</w:t>
+              <w:t>24</w:t>
             </w:r>
             <w:r>
               <w:rPr>
@@ -2757,7 +2757,7 @@
               <w:lang w:val="en-US" w:eastAsia="en-US"/>
             </w:rPr>
           </w:pPr>
-          <w:hyperlink w:anchor="_Toc184855175" w:history="1">
+          <w:hyperlink w:anchor="_Toc185449780" w:history="1">
             <w:r>
               <w:rPr>
                 <w:rStyle w:val="Hyperlink"/>
@@ -2804,7 +2804,7 @@
                 <w:noProof/>
                 <w:webHidden/>
               </w:rPr>
-              <w:instrText xml:space="preserve"> PAGEREF _Toc184855175 \h </w:instrText>
+              <w:instrText xml:space="preserve"> PAGEREF _Toc185449780 \h </w:instrText>
             </w:r>
             <w:r>
               <w:rPr>
@@ -2824,7 +2824,7 @@
                 <w:noProof/>
                 <w:webHidden/>
               </w:rPr>
-              <w:t>23</w:t>
+              <w:t>25</w:t>
             </w:r>
             <w:r>
               <w:rPr>
@@ -2878,7 +2878,7 @@
         <w:pStyle w:val="Heading1"/>
         <w:spacing w:line="276" w:lineRule="auto"/>
       </w:pPr>
-      <w:bookmarkStart w:id="0" w:name="_Toc184855153"/>
+      <w:bookmarkStart w:id="0" w:name="_Toc185449758"/>
       <w:r>
         <w:lastRenderedPageBreak/>
         <w:t>Introduction</w:t>
@@ -2996,7 +2996,7 @@
         <w:pStyle w:val="Heading1"/>
         <w:spacing w:line="276" w:lineRule="auto"/>
       </w:pPr>
-      <w:bookmarkStart w:id="1" w:name="_Toc184855154"/>
+      <w:bookmarkStart w:id="1" w:name="_Toc185449759"/>
       <w:r>
         <w:t>Theoritical part</w:t>
       </w:r>
@@ -3012,7 +3012,7 @@
         <w:pStyle w:val="Heading2"/>
         <w:spacing w:line="276" w:lineRule="auto"/>
       </w:pPr>
-      <w:bookmarkStart w:id="2" w:name="_Toc184855155"/>
+      <w:bookmarkStart w:id="2" w:name="_Toc185449760"/>
       <w:r>
         <w:t>Overview f</w:t>
       </w:r>
@@ -3197,7 +3197,7 @@
         </w:rPr>
         <w:lastRenderedPageBreak/>
         <w:drawing>
-          <wp:anchor distT="0" distB="0" distL="114300" distR="114300" simplePos="0" relativeHeight="251656192" behindDoc="0" locked="0" layoutInCell="1" allowOverlap="1" wp14:anchorId="5453D702" wp14:editId="5DEA00DF">
+          <wp:anchor distT="0" distB="0" distL="114300" distR="114300" simplePos="0" relativeHeight="251657216" behindDoc="0" locked="0" layoutInCell="1" allowOverlap="1" wp14:anchorId="5453D702" wp14:editId="2FC73C0A">
             <wp:simplePos x="0" y="0"/>
             <wp:positionH relativeFrom="column">
               <wp:posOffset>1574165</wp:posOffset>
@@ -3328,7 +3328,7 @@
           <w:lang w:val="en-US"/>
         </w:rPr>
       </w:pPr>
-      <w:bookmarkStart w:id="3" w:name="_Toc184855156"/>
+      <w:bookmarkStart w:id="3" w:name="_Toc185449761"/>
       <w:r>
         <w:rPr>
           <w:lang w:val="en-US"/>
@@ -4496,7 +4496,7 @@
           <w:lang w:val="en-US"/>
         </w:rPr>
       </w:pPr>
-      <w:bookmarkStart w:id="5" w:name="_Toc184855157"/>
+      <w:bookmarkStart w:id="5" w:name="_Toc185449762"/>
       <w:bookmarkEnd w:id="4"/>
       <w:r>
         <w:rPr>
@@ -4823,7 +4823,7 @@
           <w:lang w:val="en-US"/>
         </w:rPr>
       </w:pPr>
-      <w:bookmarkStart w:id="6" w:name="_Toc184855158"/>
+      <w:bookmarkStart w:id="6" w:name="_Toc185449763"/>
       <w:r>
         <w:rPr>
           <w:lang w:val="en-US"/>
@@ -4937,7 +4937,7 @@
         <w:pStyle w:val="Heading2"/>
         <w:spacing w:line="276" w:lineRule="auto"/>
       </w:pPr>
-      <w:bookmarkStart w:id="7" w:name="_Toc184855159"/>
+      <w:bookmarkStart w:id="7" w:name="_Toc185449764"/>
       <w:r>
         <w:lastRenderedPageBreak/>
         <w:t>PEM Fuel Cell</w:t>
@@ -4971,6 +4971,17 @@
           <w:lang w:val="en-US"/>
         </w:rPr>
       </w:pPr>
+    </w:p>
+    <w:p>
+      <w:pPr>
+        <w:keepNext/>
+        <w:spacing w:line="276" w:lineRule="auto"/>
+        <w:ind w:firstLine="576"/>
+        <w:jc w:val="both"/>
+        <w:rPr>
+          <w:lang w:val="en-US"/>
+        </w:rPr>
+      </w:pPr>
       <w:r>
         <w:rPr>
           <w:lang w:val="en-US"/>
@@ -4990,13 +5001,6 @@
         <w:tab/>
       </w:r>
       <m:oMath>
-        <m:r>
-          <w:rPr>
-            <w:rFonts w:ascii="Cambria Math" w:hAnsi="Cambria Math"/>
-            <w:lang w:val="en-US"/>
-          </w:rPr>
-          <m:t>2</m:t>
-        </m:r>
         <m:sSub>
           <m:sSubPr>
             <m:ctrlPr>
@@ -5031,43 +5035,7 @@
             <w:rFonts w:ascii="Cambria Math" w:hAnsi="Cambria Math"/>
             <w:lang w:val="en-US"/>
           </w:rPr>
-          <m:t>+4n</m:t>
-        </m:r>
-        <m:sSub>
-          <m:sSubPr>
-            <m:ctrlPr>
-              <w:rPr>
-                <w:rFonts w:ascii="Cambria Math" w:hAnsi="Cambria Math"/>
-                <w:i/>
-                <w:lang w:val="en-US"/>
-              </w:rPr>
-            </m:ctrlPr>
-          </m:sSubPr>
-          <m:e>
-            <m:r>
-              <w:rPr>
-                <w:rFonts w:ascii="Cambria Math" w:hAnsi="Cambria Math"/>
-                <w:lang w:val="en-US"/>
-              </w:rPr>
-              <m:t>H</m:t>
-            </m:r>
-          </m:e>
-          <m:sub>
-            <m:r>
-              <w:rPr>
-                <w:rFonts w:ascii="Cambria Math" w:hAnsi="Cambria Math"/>
-                <w:lang w:val="en-US"/>
-              </w:rPr>
-              <m:t>2</m:t>
-            </m:r>
-          </m:sub>
-        </m:sSub>
-        <m:r>
-          <w:rPr>
-            <w:rFonts w:ascii="Cambria Math" w:hAnsi="Cambria Math"/>
-            <w:lang w:val="en-US"/>
-          </w:rPr>
-          <m:t>O⇌4</m:t>
+          <m:t>⇌2</m:t>
         </m:r>
         <m:sSup>
           <m:sSupPr>
@@ -5103,43 +5071,7 @@
             <w:rFonts w:ascii="Cambria Math" w:hAnsi="Cambria Math"/>
             <w:lang w:val="en-US"/>
           </w:rPr>
-          <m:t>.n</m:t>
-        </m:r>
-        <m:sSub>
-          <m:sSubPr>
-            <m:ctrlPr>
-              <w:rPr>
-                <w:rFonts w:ascii="Cambria Math" w:hAnsi="Cambria Math"/>
-                <w:i/>
-                <w:lang w:val="en-US"/>
-              </w:rPr>
-            </m:ctrlPr>
-          </m:sSubPr>
-          <m:e>
-            <m:r>
-              <w:rPr>
-                <w:rFonts w:ascii="Cambria Math" w:hAnsi="Cambria Math"/>
-                <w:lang w:val="en-US"/>
-              </w:rPr>
-              <m:t>H</m:t>
-            </m:r>
-          </m:e>
-          <m:sub>
-            <m:r>
-              <w:rPr>
-                <w:rFonts w:ascii="Cambria Math" w:hAnsi="Cambria Math"/>
-                <w:lang w:val="en-US"/>
-              </w:rPr>
-              <m:t>2</m:t>
-            </m:r>
-          </m:sub>
-        </m:sSub>
-        <m:r>
-          <w:rPr>
-            <w:rFonts w:ascii="Cambria Math" w:hAnsi="Cambria Math"/>
-            <w:lang w:val="en-US"/>
-          </w:rPr>
-          <m:t>O+4</m:t>
+          <m:t>+2</m:t>
         </m:r>
         <m:sSup>
           <m:sSupPr>
@@ -5206,6 +5138,35 @@
             </m:ctrlPr>
           </m:sSubPr>
           <m:e>
+            <m:f>
+              <m:fPr>
+                <m:ctrlPr>
+                  <w:rPr>
+                    <w:rFonts w:ascii="Cambria Math" w:hAnsi="Cambria Math"/>
+                    <w:i/>
+                    <w:lang w:val="en-US"/>
+                  </w:rPr>
+                </m:ctrlPr>
+              </m:fPr>
+              <m:num>
+                <m:r>
+                  <w:rPr>
+                    <w:rFonts w:ascii="Cambria Math" w:hAnsi="Cambria Math"/>
+                    <w:lang w:val="en-US"/>
+                  </w:rPr>
+                  <m:t>1</m:t>
+                </m:r>
+              </m:num>
+              <m:den>
+                <m:r>
+                  <w:rPr>
+                    <w:rFonts w:ascii="Cambria Math" w:hAnsi="Cambria Math"/>
+                    <w:lang w:val="en-US"/>
+                  </w:rPr>
+                  <m:t>2</m:t>
+                </m:r>
+              </m:den>
+            </m:f>
             <m:r>
               <w:rPr>
                 <w:rFonts w:ascii="Cambria Math" w:hAnsi="Cambria Math"/>
@@ -5229,7 +5190,7 @@
             <w:rFonts w:ascii="Cambria Math" w:hAnsi="Cambria Math"/>
             <w:lang w:val="en-US"/>
           </w:rPr>
-          <m:t>+4</m:t>
+          <m:t>+2</m:t>
         </m:r>
         <m:sSup>
           <m:sSupPr>
@@ -5247,7 +5208,7 @@
                 <w:rFonts w:ascii="Cambria Math" w:hAnsi="Cambria Math"/>
                 <w:lang w:val="en-US"/>
               </w:rPr>
-              <m:t>H</m:t>
+              <m:t>e</m:t>
             </m:r>
           </m:e>
           <m:sup>
@@ -5256,7 +5217,7 @@
                 <w:rFonts w:ascii="Cambria Math" w:hAnsi="Cambria Math"/>
                 <w:lang w:val="en-US"/>
               </w:rPr>
-              <m:t>+</m:t>
+              <m:t>-</m:t>
             </m:r>
           </m:sup>
         </m:sSup>
@@ -5265,43 +5226,7 @@
             <w:rFonts w:ascii="Cambria Math" w:hAnsi="Cambria Math"/>
             <w:lang w:val="en-US"/>
           </w:rPr>
-          <m:t>.n</m:t>
-        </m:r>
-        <m:sSub>
-          <m:sSubPr>
-            <m:ctrlPr>
-              <w:rPr>
-                <w:rFonts w:ascii="Cambria Math" w:hAnsi="Cambria Math"/>
-                <w:i/>
-                <w:lang w:val="en-US"/>
-              </w:rPr>
-            </m:ctrlPr>
-          </m:sSubPr>
-          <m:e>
-            <m:r>
-              <w:rPr>
-                <w:rFonts w:ascii="Cambria Math" w:hAnsi="Cambria Math"/>
-                <w:lang w:val="en-US"/>
-              </w:rPr>
-              <m:t>H</m:t>
-            </m:r>
-          </m:e>
-          <m:sub>
-            <m:r>
-              <w:rPr>
-                <w:rFonts w:ascii="Cambria Math" w:hAnsi="Cambria Math"/>
-                <w:lang w:val="en-US"/>
-              </w:rPr>
-              <m:t>2</m:t>
-            </m:r>
-          </m:sub>
-        </m:sSub>
-        <m:r>
-          <w:rPr>
-            <w:rFonts w:ascii="Cambria Math" w:hAnsi="Cambria Math"/>
-            <w:lang w:val="en-US"/>
-          </w:rPr>
-          <m:t>O+4</m:t>
+          <m:t>+</m:t>
         </m:r>
         <m:sSup>
           <m:sSupPr>
@@ -5319,7 +5244,7 @@
                 <w:rFonts w:ascii="Cambria Math" w:hAnsi="Cambria Math"/>
                 <w:lang w:val="en-US"/>
               </w:rPr>
-              <m:t>e</m:t>
+              <m:t>2H</m:t>
             </m:r>
           </m:e>
           <m:sup>
@@ -5328,7 +5253,7 @@
                 <w:rFonts w:ascii="Cambria Math" w:hAnsi="Cambria Math"/>
                 <w:lang w:val="en-US"/>
               </w:rPr>
-              <m:t>-</m:t>
+              <m:t>+</m:t>
             </m:r>
           </m:sup>
         </m:sSup>
@@ -5339,26 +5264,6 @@
           </w:rPr>
           <m:t>⇌</m:t>
         </m:r>
-        <m:d>
-          <m:dPr>
-            <m:ctrlPr>
-              <w:rPr>
-                <w:rFonts w:ascii="Cambria Math" w:hAnsi="Cambria Math"/>
-                <w:i/>
-                <w:lang w:val="en-US"/>
-              </w:rPr>
-            </m:ctrlPr>
-          </m:dPr>
-          <m:e>
-            <m:r>
-              <w:rPr>
-                <w:rFonts w:ascii="Cambria Math" w:hAnsi="Cambria Math"/>
-                <w:lang w:val="en-US"/>
-              </w:rPr>
-              <m:t>n+2</m:t>
-            </m:r>
-          </m:e>
-        </m:d>
         <m:sSub>
           <m:sSubPr>
             <m:ctrlPr>
@@ -5467,7 +5372,7 @@
             <w:rFonts w:ascii="Cambria Math" w:hAnsi="Cambria Math"/>
             <w:lang w:val="en-US"/>
           </w:rPr>
-          <m:t>O+</m:t>
+          <m:t>+</m:t>
         </m:r>
         <m:sSub>
           <m:sSubPr>
@@ -5704,7 +5609,7 @@
         <w:pStyle w:val="Heading2"/>
         <w:spacing w:line="276" w:lineRule="auto"/>
       </w:pPr>
-      <w:bookmarkStart w:id="8" w:name="_Toc184855160"/>
+      <w:bookmarkStart w:id="8" w:name="_Toc185449765"/>
       <w:r>
         <w:t>Hydrogen</w:t>
       </w:r>
@@ -5723,14 +5628,14 @@
         <w:rPr>
           <w:lang w:val="en-US"/>
         </w:rPr>
-        <w:t xml:space="preserve">Hydrogen plays a crucial role as the fuel source for proton exchange membrane fuel cells (PEMFCs). It can be produced from a variety of sources, including fossil fuels like oil and natural gas, renewable resources such as biomass, or through water splitting using solar or electrical energy. The two most common methods for hydrogen production are steam-methane reforming and electrolysis. Steam-methane reforming, which uses high-temperature steam to </w:t>
+        <w:t xml:space="preserve">Hydrogen plays a crucial role as the fuel source for proton exchange membrane fuel cells (PEMFCs). It can be produced from a variety of sources, including fossil fuels like oil and natural gas, renewable resources such as biomass, or through water splitting using solar or electrical energy. The two most common methods for hydrogen production are steam-methane </w:t>
       </w:r>
       <w:r>
         <w:rPr>
           <w:lang w:val="en-US"/>
         </w:rPr>
         <w:lastRenderedPageBreak/>
-        <w:t>react with methane under pressure in the presence of a catalyst, is widely used in the United States, accounting for the majority of commercially produced hydrogen. However, this process releases carbon monoxide and carbon dioxide as by-products. Electrolysis, on the other hand, produces hydrogen by splitting water with electricity, achieving an efficiency of approximately 60-80%, especially when renewable energy sources are used.</w:t>
+        <w:t>reforming and electrolysis. Steam-methane reforming, which uses high-temperature steam to react with methane under pressure in the presence of a catalyst, is widely used in the United States, accounting for the majority of commercially produced hydrogen. However, this process releases carbon monoxide and carbon dioxide as by-products. Electrolysis, on the other hand, produces hydrogen by splitting water with electricity, achieving an efficiency of approximately 60-80%, especially when renewable energy sources are used.</w:t>
       </w:r>
     </w:p>
     <w:p>
@@ -5868,7 +5773,7 @@
         <w:pStyle w:val="Heading1"/>
         <w:spacing w:line="276" w:lineRule="auto"/>
       </w:pPr>
-      <w:bookmarkStart w:id="9" w:name="_Toc184855161"/>
+      <w:bookmarkStart w:id="9" w:name="_Toc185449766"/>
       <w:r>
         <w:lastRenderedPageBreak/>
         <w:t>Experiment</w:t>
@@ -5888,7 +5793,7 @@
           <w:lang w:val="en-US"/>
         </w:rPr>
       </w:pPr>
-      <w:bookmarkStart w:id="10" w:name="_Toc184855162"/>
+      <w:bookmarkStart w:id="10" w:name="_Toc185449767"/>
       <w:r>
         <w:rPr>
           <w:lang w:val="en-US"/>
@@ -5909,7 +5814,7 @@
         <w:spacing w:line="276" w:lineRule="auto"/>
       </w:pPr>
       <w:bookmarkStart w:id="11" w:name="_Hlk181198083"/>
-      <w:bookmarkStart w:id="12" w:name="_Toc184855163"/>
+      <w:bookmarkStart w:id="12" w:name="_Toc185449768"/>
       <w:r>
         <w:t>Description of experiment</w:t>
       </w:r>
@@ -5987,7 +5892,7 @@
                 <w:noProof/>
               </w:rPr>
               <w:drawing>
-                <wp:inline distT="0" distB="0" distL="0" distR="0" wp14:anchorId="77DA4B61" wp14:editId="76DED6F9">
+                <wp:inline distT="0" distB="0" distL="0" distR="0" wp14:anchorId="77DA4B61" wp14:editId="195011CA">
                   <wp:extent cx="2854147" cy="2141220"/>
                   <wp:effectExtent l="0" t="0" r="0" b="0"/>
                   <wp:docPr id="1876744736" name="Picture 4"/>
@@ -6161,7 +6066,7 @@
               </w:rPr>
               <w:lastRenderedPageBreak/>
               <w:drawing>
-                <wp:inline distT="0" distB="0" distL="0" distR="0" wp14:anchorId="5BAB3F3E" wp14:editId="2EF7E37C">
+                <wp:inline distT="0" distB="0" distL="0" distR="0" wp14:anchorId="5BAB3F3E" wp14:editId="20AC9EAD">
                   <wp:extent cx="2054326" cy="2738441"/>
                   <wp:effectExtent l="342900" t="0" r="327025" b="0"/>
                   <wp:docPr id="1426189222" name="Picture 1"/>
@@ -6251,7 +6156,7 @@
                 <w:noProof/>
               </w:rPr>
               <w:drawing>
-                <wp:anchor distT="0" distB="0" distL="114300" distR="114300" simplePos="0" relativeHeight="251658240" behindDoc="0" locked="0" layoutInCell="1" allowOverlap="1" wp14:anchorId="5BC82C91" wp14:editId="3D50A5AA">
+                <wp:anchor distT="0" distB="0" distL="114300" distR="114300" simplePos="0" relativeHeight="251659264" behindDoc="0" locked="0" layoutInCell="1" allowOverlap="1" wp14:anchorId="5BC82C91" wp14:editId="3D50A5AA">
                   <wp:simplePos x="0" y="0"/>
                   <wp:positionH relativeFrom="column">
                     <wp:posOffset>350520</wp:posOffset>
@@ -6452,7 +6357,7 @@
         <w:pStyle w:val="Heading3"/>
         <w:spacing w:line="276" w:lineRule="auto"/>
       </w:pPr>
-      <w:bookmarkStart w:id="13" w:name="_Toc184855164"/>
+      <w:bookmarkStart w:id="13" w:name="_Toc185449769"/>
       <w:r>
         <w:t>Results – diagram, table, graphics</w:t>
       </w:r>
@@ -6759,7 +6664,7 @@
         <w:pStyle w:val="Heading3"/>
         <w:spacing w:line="276" w:lineRule="auto"/>
       </w:pPr>
-      <w:bookmarkStart w:id="14" w:name="_Toc184855165"/>
+      <w:bookmarkStart w:id="14" w:name="_Toc185449770"/>
       <w:r>
         <w:t>Discussion of results</w:t>
       </w:r>
@@ -7535,7 +7440,7 @@
         <w:pStyle w:val="Heading2"/>
         <w:spacing w:line="276" w:lineRule="auto"/>
       </w:pPr>
-      <w:bookmarkStart w:id="15" w:name="_Toc184855166"/>
+      <w:bookmarkStart w:id="15" w:name="_Toc185449771"/>
       <w:bookmarkEnd w:id="11"/>
       <w:r>
         <w:t>Voltage controled measurements</w:t>
@@ -7550,7 +7455,7 @@
           <w:lang w:val="en-US"/>
         </w:rPr>
       </w:pPr>
-      <w:bookmarkStart w:id="16" w:name="_Toc184855167"/>
+      <w:bookmarkStart w:id="16" w:name="_Toc185449772"/>
       <w:r>
         <w:rPr>
           <w:lang w:val="en-US"/>
@@ -7635,7 +7540,7 @@
           <w:lang w:val="en-US"/>
         </w:rPr>
       </w:pPr>
-      <w:bookmarkStart w:id="17" w:name="_Toc184855168"/>
+      <w:bookmarkStart w:id="17" w:name="_Toc185449773"/>
       <w:r>
         <w:rPr>
           <w:lang w:val="en-US"/>
@@ -9193,7 +9098,7 @@
         <w:pStyle w:val="Heading3"/>
         <w:spacing w:line="276" w:lineRule="auto"/>
       </w:pPr>
-      <w:bookmarkStart w:id="18" w:name="_Toc184855169"/>
+      <w:bookmarkStart w:id="18" w:name="_Toc185449774"/>
       <w:r>
         <w:t>Discussion of results</w:t>
       </w:r>
@@ -9257,7 +9162,7 @@
         <w:pStyle w:val="Heading2"/>
         <w:spacing w:line="276" w:lineRule="auto"/>
       </w:pPr>
-      <w:bookmarkStart w:id="19" w:name="_Toc184855170"/>
+      <w:bookmarkStart w:id="19" w:name="_Toc185449775"/>
       <w:r>
         <w:t>Determination of efficiency</w:t>
       </w:r>
@@ -9268,7 +9173,7 @@
         <w:pStyle w:val="Heading3"/>
         <w:spacing w:line="276" w:lineRule="auto"/>
       </w:pPr>
-      <w:bookmarkStart w:id="20" w:name="_Toc184855171"/>
+      <w:bookmarkStart w:id="20" w:name="_Toc185449776"/>
       <w:r>
         <w:t>Description of experiment</w:t>
       </w:r>
@@ -9317,7 +9222,7 @@
         <w:pStyle w:val="Heading3"/>
         <w:spacing w:line="276" w:lineRule="auto"/>
       </w:pPr>
-      <w:bookmarkStart w:id="21" w:name="_Toc184855172"/>
+      <w:bookmarkStart w:id="21" w:name="_Toc185449777"/>
       <w:r>
         <w:t>Results – diagram, table, graphics</w:t>
       </w:r>
@@ -9537,24 +9442,6 @@
         <w:fldChar w:fldCharType="separate"/>
       </w:r>
     </w:p>
-    <w:p>
-      <w:pPr>
-        <w:spacing w:line="276" w:lineRule="auto"/>
-        <w:jc w:val="center"/>
-        <w:rPr>
-          <w:lang w:val="en-US"/>
-        </w:rPr>
-        <w:sectPr>
-          <w:footerReference w:type="default" r:id="rId28"/>
-          <w:type w:val="continuous"/>
-          <w:pgSz w:w="12240" w:h="15840"/>
-          <w:pgMar w:top="1440" w:right="1440" w:bottom="1440" w:left="1440" w:header="720" w:footer="720" w:gutter="0"/>
-          <w:cols w:space="720"/>
-          <w:titlePg/>
-          <w:docGrid w:linePitch="360"/>
-        </w:sectPr>
-      </w:pPr>
-    </w:p>
     <w:tbl>
       <w:tblPr>
         <w:tblStyle w:val="TableGrid"/>
@@ -9570,6 +9457,7 @@
       </w:tblGrid>
       <w:tr>
         <w:trPr>
+          <w:divId w:val="590970407"/>
           <w:trHeight w:val="288"/>
           <w:jc w:val="center"/>
         </w:trPr>
@@ -9684,6 +9572,7 @@
       </w:tr>
       <w:tr>
         <w:trPr>
+          <w:divId w:val="590970407"/>
           <w:trHeight w:val="288"/>
           <w:jc w:val="center"/>
         </w:trPr>
@@ -9741,6 +9630,7 @@
       </w:tr>
       <w:tr>
         <w:trPr>
+          <w:divId w:val="590970407"/>
           <w:trHeight w:val="288"/>
           <w:jc w:val="center"/>
         </w:trPr>
@@ -9755,6 +9645,7 @@
               <w:spacing w:line="276" w:lineRule="auto"/>
             </w:pPr>
             <w:r>
+              <w:lastRenderedPageBreak/>
               <w:t>0.81</w:t>
             </w:r>
           </w:p>
@@ -9798,6 +9689,7 @@
       </w:tr>
       <w:tr>
         <w:trPr>
+          <w:divId w:val="590970407"/>
           <w:trHeight w:val="288"/>
           <w:jc w:val="center"/>
         </w:trPr>
@@ -9855,6 +9747,7 @@
       </w:tr>
       <w:tr>
         <w:trPr>
+          <w:divId w:val="590970407"/>
           <w:trHeight w:val="288"/>
           <w:jc w:val="center"/>
         </w:trPr>
@@ -9912,6 +9805,7 @@
       </w:tr>
       <w:tr>
         <w:trPr>
+          <w:divId w:val="590970407"/>
           <w:trHeight w:val="288"/>
           <w:jc w:val="center"/>
         </w:trPr>
@@ -9926,7 +9820,6 @@
               <w:spacing w:line="276" w:lineRule="auto"/>
             </w:pPr>
             <w:r>
-              <w:lastRenderedPageBreak/>
               <w:t>2.31</w:t>
             </w:r>
           </w:p>
@@ -9970,6 +9863,7 @@
       </w:tr>
       <w:tr>
         <w:trPr>
+          <w:divId w:val="590970407"/>
           <w:trHeight w:val="288"/>
           <w:jc w:val="center"/>
         </w:trPr>
@@ -10027,6 +9921,7 @@
       </w:tr>
       <w:tr>
         <w:trPr>
+          <w:divId w:val="590970407"/>
           <w:trHeight w:val="288"/>
           <w:jc w:val="center"/>
         </w:trPr>
@@ -10084,6 +9979,7 @@
       </w:tr>
       <w:tr>
         <w:trPr>
+          <w:divId w:val="590970407"/>
           <w:trHeight w:val="288"/>
           <w:jc w:val="center"/>
         </w:trPr>
@@ -10141,6 +10037,7 @@
       </w:tr>
       <w:tr>
         <w:trPr>
+          <w:divId w:val="590970407"/>
           <w:trHeight w:val="288"/>
           <w:jc w:val="center"/>
         </w:trPr>
@@ -10198,6 +10095,7 @@
       </w:tr>
       <w:tr>
         <w:trPr>
+          <w:divId w:val="590970407"/>
           <w:trHeight w:val="288"/>
           <w:jc w:val="center"/>
         </w:trPr>
@@ -10255,6 +10153,7 @@
       </w:tr>
       <w:tr>
         <w:trPr>
+          <w:divId w:val="590970407"/>
           <w:trHeight w:val="288"/>
           <w:jc w:val="center"/>
         </w:trPr>
@@ -10312,6 +10211,7 @@
       </w:tr>
       <w:tr>
         <w:trPr>
+          <w:divId w:val="590970407"/>
           <w:trHeight w:val="288"/>
           <w:jc w:val="center"/>
         </w:trPr>
@@ -10369,6 +10269,7 @@
       </w:tr>
       <w:tr>
         <w:trPr>
+          <w:divId w:val="590970407"/>
           <w:trHeight w:val="288"/>
           <w:jc w:val="center"/>
         </w:trPr>
@@ -10426,6 +10327,7 @@
       </w:tr>
       <w:tr>
         <w:trPr>
+          <w:divId w:val="590970407"/>
           <w:trHeight w:val="288"/>
           <w:jc w:val="center"/>
         </w:trPr>
@@ -10483,6 +10385,7 @@
       </w:tr>
       <w:tr>
         <w:trPr>
+          <w:divId w:val="590970407"/>
           <w:trHeight w:val="288"/>
           <w:jc w:val="center"/>
         </w:trPr>
@@ -10540,6 +10443,7 @@
       </w:tr>
       <w:tr>
         <w:trPr>
+          <w:divId w:val="590970407"/>
           <w:trHeight w:val="288"/>
           <w:jc w:val="center"/>
         </w:trPr>
@@ -10597,6 +10501,7 @@
       </w:tr>
       <w:tr>
         <w:trPr>
+          <w:divId w:val="590970407"/>
           <w:trHeight w:val="288"/>
           <w:jc w:val="center"/>
         </w:trPr>
@@ -10654,6 +10559,7 @@
       </w:tr>
       <w:tr>
         <w:trPr>
+          <w:divId w:val="590970407"/>
           <w:trHeight w:val="288"/>
           <w:jc w:val="center"/>
         </w:trPr>
@@ -10711,6 +10617,7 @@
       </w:tr>
       <w:tr>
         <w:trPr>
+          <w:divId w:val="590970407"/>
           <w:trHeight w:val="288"/>
           <w:jc w:val="center"/>
         </w:trPr>
@@ -10768,6 +10675,7 @@
       </w:tr>
       <w:tr>
         <w:trPr>
+          <w:divId w:val="590970407"/>
           <w:trHeight w:val="288"/>
           <w:jc w:val="center"/>
         </w:trPr>
@@ -10825,6 +10733,7 @@
       </w:tr>
       <w:tr>
         <w:trPr>
+          <w:divId w:val="590970407"/>
           <w:trHeight w:val="288"/>
           <w:jc w:val="center"/>
         </w:trPr>
@@ -10882,6 +10791,7 @@
       </w:tr>
       <w:tr>
         <w:trPr>
+          <w:divId w:val="590970407"/>
           <w:trHeight w:val="288"/>
           <w:jc w:val="center"/>
         </w:trPr>
@@ -10939,6 +10849,7 @@
       </w:tr>
       <w:tr>
         <w:trPr>
+          <w:divId w:val="590970407"/>
           <w:trHeight w:val="288"/>
           <w:jc w:val="center"/>
         </w:trPr>
@@ -10996,6 +10907,7 @@
       </w:tr>
       <w:tr>
         <w:trPr>
+          <w:divId w:val="590970407"/>
           <w:trHeight w:val="288"/>
           <w:jc w:val="center"/>
         </w:trPr>
@@ -11053,6 +10965,7 @@
       </w:tr>
       <w:tr>
         <w:trPr>
+          <w:divId w:val="590970407"/>
           <w:trHeight w:val="288"/>
           <w:jc w:val="center"/>
         </w:trPr>
@@ -11110,6 +11023,7 @@
       </w:tr>
       <w:tr>
         <w:trPr>
+          <w:divId w:val="590970407"/>
           <w:trHeight w:val="288"/>
           <w:jc w:val="center"/>
         </w:trPr>
@@ -11167,6 +11081,7 @@
       </w:tr>
       <w:tr>
         <w:trPr>
+          <w:divId w:val="590970407"/>
           <w:trHeight w:val="288"/>
           <w:jc w:val="center"/>
         </w:trPr>
@@ -11224,6 +11139,7 @@
       </w:tr>
       <w:tr>
         <w:trPr>
+          <w:divId w:val="590970407"/>
           <w:trHeight w:val="288"/>
           <w:jc w:val="center"/>
         </w:trPr>
@@ -11281,6 +11197,7 @@
       </w:tr>
       <w:tr>
         <w:trPr>
+          <w:divId w:val="590970407"/>
           <w:trHeight w:val="288"/>
           <w:jc w:val="center"/>
         </w:trPr>
@@ -11338,6 +11255,7 @@
       </w:tr>
       <w:tr>
         <w:trPr>
+          <w:divId w:val="590970407"/>
           <w:trHeight w:val="288"/>
           <w:jc w:val="center"/>
         </w:trPr>
@@ -11395,6 +11313,7 @@
       </w:tr>
       <w:tr>
         <w:trPr>
+          <w:divId w:val="590970407"/>
           <w:trHeight w:val="288"/>
           <w:jc w:val="center"/>
         </w:trPr>
@@ -11452,6 +11371,7 @@
       </w:tr>
       <w:tr>
         <w:trPr>
+          <w:divId w:val="590970407"/>
           <w:trHeight w:val="288"/>
           <w:jc w:val="center"/>
         </w:trPr>
@@ -11509,6 +11429,7 @@
       </w:tr>
       <w:tr>
         <w:trPr>
+          <w:divId w:val="590970407"/>
           <w:trHeight w:val="288"/>
           <w:jc w:val="center"/>
         </w:trPr>
@@ -11566,6 +11487,7 @@
       </w:tr>
       <w:tr>
         <w:trPr>
+          <w:divId w:val="590970407"/>
           <w:trHeight w:val="288"/>
           <w:jc w:val="center"/>
         </w:trPr>
@@ -11623,6 +11545,7 @@
       </w:tr>
       <w:tr>
         <w:trPr>
+          <w:divId w:val="590970407"/>
           <w:trHeight w:val="288"/>
           <w:jc w:val="center"/>
         </w:trPr>
@@ -11680,6 +11603,7 @@
       </w:tr>
       <w:tr>
         <w:trPr>
+          <w:divId w:val="590970407"/>
           <w:trHeight w:val="288"/>
           <w:jc w:val="center"/>
         </w:trPr>
@@ -11737,6 +11661,7 @@
       </w:tr>
       <w:tr>
         <w:trPr>
+          <w:divId w:val="590970407"/>
           <w:trHeight w:val="288"/>
           <w:jc w:val="center"/>
         </w:trPr>
@@ -11794,6 +11719,7 @@
       </w:tr>
       <w:tr>
         <w:trPr>
+          <w:divId w:val="590970407"/>
           <w:trHeight w:val="288"/>
           <w:jc w:val="center"/>
         </w:trPr>
@@ -11851,6 +11777,7 @@
       </w:tr>
       <w:tr>
         <w:trPr>
+          <w:divId w:val="590970407"/>
           <w:trHeight w:val="288"/>
           <w:jc w:val="center"/>
         </w:trPr>
@@ -11908,6 +11835,7 @@
       </w:tr>
       <w:tr>
         <w:trPr>
+          <w:divId w:val="590970407"/>
           <w:trHeight w:val="288"/>
           <w:jc w:val="center"/>
         </w:trPr>
@@ -11965,6 +11893,7 @@
       </w:tr>
       <w:tr>
         <w:trPr>
+          <w:divId w:val="590970407"/>
           <w:trHeight w:val="288"/>
           <w:jc w:val="center"/>
         </w:trPr>
@@ -12022,6 +11951,7 @@
       </w:tr>
       <w:tr>
         <w:trPr>
+          <w:divId w:val="590970407"/>
           <w:trHeight w:val="288"/>
           <w:jc w:val="center"/>
         </w:trPr>
@@ -12079,6 +12009,7 @@
       </w:tr>
       <w:tr>
         <w:trPr>
+          <w:divId w:val="590970407"/>
           <w:trHeight w:val="288"/>
           <w:jc w:val="center"/>
         </w:trPr>
@@ -12136,6 +12067,7 @@
       </w:tr>
       <w:tr>
         <w:trPr>
+          <w:divId w:val="590970407"/>
           <w:trHeight w:val="288"/>
           <w:jc w:val="center"/>
         </w:trPr>
@@ -12193,6 +12125,7 @@
       </w:tr>
       <w:tr>
         <w:trPr>
+          <w:divId w:val="590970407"/>
           <w:trHeight w:val="288"/>
           <w:jc w:val="center"/>
         </w:trPr>
@@ -12207,6 +12140,7 @@
               <w:spacing w:line="276" w:lineRule="auto"/>
             </w:pPr>
             <w:r>
+              <w:lastRenderedPageBreak/>
               <w:t>22.31</w:t>
             </w:r>
           </w:p>
@@ -12250,6 +12184,7 @@
       </w:tr>
       <w:tr>
         <w:trPr>
+          <w:divId w:val="590970407"/>
           <w:trHeight w:val="288"/>
           <w:jc w:val="center"/>
         </w:trPr>
@@ -12307,6 +12242,7 @@
       </w:tr>
       <w:tr>
         <w:trPr>
+          <w:divId w:val="590970407"/>
           <w:trHeight w:val="288"/>
           <w:jc w:val="center"/>
         </w:trPr>
@@ -12364,6 +12300,7 @@
       </w:tr>
       <w:tr>
         <w:trPr>
+          <w:divId w:val="590970407"/>
           <w:trHeight w:val="288"/>
           <w:jc w:val="center"/>
         </w:trPr>
@@ -12421,6 +12358,7 @@
       </w:tr>
       <w:tr>
         <w:trPr>
+          <w:divId w:val="590970407"/>
           <w:trHeight w:val="288"/>
           <w:jc w:val="center"/>
         </w:trPr>
@@ -12478,6 +12416,7 @@
       </w:tr>
       <w:tr>
         <w:trPr>
+          <w:divId w:val="590970407"/>
           <w:trHeight w:val="288"/>
           <w:jc w:val="center"/>
         </w:trPr>
@@ -12535,6 +12474,7 @@
       </w:tr>
       <w:tr>
         <w:trPr>
+          <w:divId w:val="590970407"/>
           <w:trHeight w:val="288"/>
           <w:jc w:val="center"/>
         </w:trPr>
@@ -12592,6 +12532,7 @@
       </w:tr>
       <w:tr>
         <w:trPr>
+          <w:divId w:val="590970407"/>
           <w:trHeight w:val="288"/>
           <w:jc w:val="center"/>
         </w:trPr>
@@ -12649,6 +12590,7 @@
       </w:tr>
       <w:tr>
         <w:trPr>
+          <w:divId w:val="590970407"/>
           <w:trHeight w:val="288"/>
           <w:jc w:val="center"/>
         </w:trPr>
@@ -12706,6 +12648,7 @@
       </w:tr>
       <w:tr>
         <w:trPr>
+          <w:divId w:val="590970407"/>
           <w:trHeight w:val="288"/>
           <w:jc w:val="center"/>
         </w:trPr>
@@ -12763,6 +12706,7 @@
       </w:tr>
       <w:tr>
         <w:trPr>
+          <w:divId w:val="590970407"/>
           <w:trHeight w:val="288"/>
           <w:jc w:val="center"/>
         </w:trPr>
@@ -12820,6 +12764,7 @@
       </w:tr>
       <w:tr>
         <w:trPr>
+          <w:divId w:val="590970407"/>
           <w:trHeight w:val="288"/>
           <w:jc w:val="center"/>
         </w:trPr>
@@ -12877,6 +12822,7 @@
       </w:tr>
       <w:tr>
         <w:trPr>
+          <w:divId w:val="590970407"/>
           <w:trHeight w:val="288"/>
           <w:jc w:val="center"/>
         </w:trPr>
@@ -12934,6 +12880,7 @@
       </w:tr>
       <w:tr>
         <w:trPr>
+          <w:divId w:val="590970407"/>
           <w:trHeight w:val="288"/>
           <w:jc w:val="center"/>
         </w:trPr>
@@ -12991,6 +12938,7 @@
       </w:tr>
       <w:tr>
         <w:trPr>
+          <w:divId w:val="590970407"/>
           <w:trHeight w:val="288"/>
           <w:jc w:val="center"/>
         </w:trPr>
@@ -13048,6 +12996,7 @@
       </w:tr>
       <w:tr>
         <w:trPr>
+          <w:divId w:val="590970407"/>
           <w:trHeight w:val="288"/>
           <w:jc w:val="center"/>
         </w:trPr>
@@ -13105,6 +13054,7 @@
       </w:tr>
       <w:tr>
         <w:trPr>
+          <w:divId w:val="590970407"/>
           <w:trHeight w:val="288"/>
           <w:jc w:val="center"/>
         </w:trPr>
@@ -13162,6 +13112,7 @@
       </w:tr>
       <w:tr>
         <w:trPr>
+          <w:divId w:val="590970407"/>
           <w:trHeight w:val="288"/>
           <w:jc w:val="center"/>
         </w:trPr>
@@ -13219,6 +13170,7 @@
       </w:tr>
       <w:tr>
         <w:trPr>
+          <w:divId w:val="590970407"/>
           <w:trHeight w:val="288"/>
           <w:jc w:val="center"/>
         </w:trPr>
@@ -13276,6 +13228,7 @@
       </w:tr>
       <w:tr>
         <w:trPr>
+          <w:divId w:val="590970407"/>
           <w:trHeight w:val="288"/>
           <w:jc w:val="center"/>
         </w:trPr>
@@ -13333,6 +13286,7 @@
       </w:tr>
       <w:tr>
         <w:trPr>
+          <w:divId w:val="590970407"/>
           <w:trHeight w:val="288"/>
           <w:jc w:val="center"/>
         </w:trPr>
@@ -13390,6 +13344,7 @@
       </w:tr>
       <w:tr>
         <w:trPr>
+          <w:divId w:val="590970407"/>
           <w:trHeight w:val="288"/>
           <w:jc w:val="center"/>
         </w:trPr>
@@ -13447,6 +13402,7 @@
       </w:tr>
       <w:tr>
         <w:trPr>
+          <w:divId w:val="590970407"/>
           <w:trHeight w:val="288"/>
           <w:jc w:val="center"/>
         </w:trPr>
@@ -13504,6 +13460,7 @@
       </w:tr>
       <w:tr>
         <w:trPr>
+          <w:divId w:val="590970407"/>
           <w:trHeight w:val="288"/>
           <w:jc w:val="center"/>
         </w:trPr>
@@ -13561,6 +13518,7 @@
       </w:tr>
       <w:tr>
         <w:trPr>
+          <w:divId w:val="590970407"/>
           <w:trHeight w:val="288"/>
           <w:jc w:val="center"/>
         </w:trPr>
@@ -13618,6 +13576,7 @@
       </w:tr>
       <w:tr>
         <w:trPr>
+          <w:divId w:val="590970407"/>
           <w:trHeight w:val="288"/>
           <w:jc w:val="center"/>
         </w:trPr>
@@ -13675,6 +13634,7 @@
       </w:tr>
       <w:tr>
         <w:trPr>
+          <w:divId w:val="590970407"/>
           <w:trHeight w:val="288"/>
           <w:jc w:val="center"/>
         </w:trPr>
@@ -13732,6 +13692,7 @@
       </w:tr>
       <w:tr>
         <w:trPr>
+          <w:divId w:val="590970407"/>
           <w:trHeight w:val="288"/>
           <w:jc w:val="center"/>
         </w:trPr>
@@ -13789,6 +13750,7 @@
       </w:tr>
       <w:tr>
         <w:trPr>
+          <w:divId w:val="590970407"/>
           <w:trHeight w:val="288"/>
           <w:jc w:val="center"/>
         </w:trPr>
@@ -13846,6 +13808,7 @@
       </w:tr>
       <w:tr>
         <w:trPr>
+          <w:divId w:val="590970407"/>
           <w:trHeight w:val="288"/>
           <w:jc w:val="center"/>
         </w:trPr>
@@ -13903,6 +13866,7 @@
       </w:tr>
       <w:tr>
         <w:trPr>
+          <w:divId w:val="590970407"/>
           <w:trHeight w:val="288"/>
           <w:jc w:val="center"/>
         </w:trPr>
@@ -13960,6 +13924,7 @@
       </w:tr>
       <w:tr>
         <w:trPr>
+          <w:divId w:val="590970407"/>
           <w:trHeight w:val="288"/>
           <w:jc w:val="center"/>
         </w:trPr>
@@ -14017,6 +13982,7 @@
       </w:tr>
       <w:tr>
         <w:trPr>
+          <w:divId w:val="590970407"/>
           <w:trHeight w:val="288"/>
           <w:jc w:val="center"/>
         </w:trPr>
@@ -14074,6 +14040,7 @@
       </w:tr>
       <w:tr>
         <w:trPr>
+          <w:divId w:val="590970407"/>
           <w:trHeight w:val="288"/>
           <w:jc w:val="center"/>
         </w:trPr>
@@ -14131,6 +14098,7 @@
       </w:tr>
       <w:tr>
         <w:trPr>
+          <w:divId w:val="590970407"/>
           <w:trHeight w:val="288"/>
           <w:jc w:val="center"/>
         </w:trPr>
@@ -14188,6 +14156,7 @@
       </w:tr>
       <w:tr>
         <w:trPr>
+          <w:divId w:val="590970407"/>
           <w:trHeight w:val="288"/>
           <w:jc w:val="center"/>
         </w:trPr>
@@ -14245,6 +14214,7 @@
       </w:tr>
       <w:tr>
         <w:trPr>
+          <w:divId w:val="590970407"/>
           <w:trHeight w:val="288"/>
           <w:jc w:val="center"/>
         </w:trPr>
@@ -14302,6 +14272,7 @@
       </w:tr>
       <w:tr>
         <w:trPr>
+          <w:divId w:val="590970407"/>
           <w:trHeight w:val="288"/>
           <w:jc w:val="center"/>
         </w:trPr>
@@ -14359,6 +14330,7 @@
       </w:tr>
       <w:tr>
         <w:trPr>
+          <w:divId w:val="590970407"/>
           <w:trHeight w:val="288"/>
           <w:jc w:val="center"/>
         </w:trPr>
@@ -14416,6 +14388,7 @@
       </w:tr>
       <w:tr>
         <w:trPr>
+          <w:divId w:val="590970407"/>
           <w:trHeight w:val="288"/>
           <w:jc w:val="center"/>
         </w:trPr>
@@ -14473,6 +14446,7 @@
       </w:tr>
       <w:tr>
         <w:trPr>
+          <w:divId w:val="590970407"/>
           <w:trHeight w:val="288"/>
           <w:jc w:val="center"/>
         </w:trPr>
@@ -14530,6 +14504,7 @@
       </w:tr>
       <w:tr>
         <w:trPr>
+          <w:divId w:val="590970407"/>
           <w:trHeight w:val="288"/>
           <w:jc w:val="center"/>
         </w:trPr>
@@ -14587,6 +14562,7 @@
       </w:tr>
       <w:tr>
         <w:trPr>
+          <w:divId w:val="590970407"/>
           <w:trHeight w:val="288"/>
           <w:jc w:val="center"/>
         </w:trPr>
@@ -14644,6 +14620,7 @@
       </w:tr>
       <w:tr>
         <w:trPr>
+          <w:divId w:val="590970407"/>
           <w:trHeight w:val="288"/>
           <w:jc w:val="center"/>
         </w:trPr>
@@ -14658,6 +14635,7 @@
               <w:spacing w:line="276" w:lineRule="auto"/>
             </w:pPr>
             <w:r>
+              <w:lastRenderedPageBreak/>
               <w:t>43.81</w:t>
             </w:r>
           </w:p>
@@ -14701,6 +14679,7 @@
       </w:tr>
       <w:tr>
         <w:trPr>
+          <w:divId w:val="590970407"/>
           <w:trHeight w:val="288"/>
           <w:jc w:val="center"/>
         </w:trPr>
@@ -14758,6 +14737,7 @@
       </w:tr>
       <w:tr>
         <w:trPr>
+          <w:divId w:val="590970407"/>
           <w:trHeight w:val="288"/>
           <w:jc w:val="center"/>
         </w:trPr>
@@ -14815,6 +14795,7 @@
       </w:tr>
       <w:tr>
         <w:trPr>
+          <w:divId w:val="590970407"/>
           <w:trHeight w:val="288"/>
           <w:jc w:val="center"/>
         </w:trPr>
@@ -14829,7 +14810,6 @@
               <w:spacing w:line="276" w:lineRule="auto"/>
             </w:pPr>
             <w:r>
-              <w:lastRenderedPageBreak/>
               <w:t>45.31</w:t>
             </w:r>
           </w:p>
@@ -14873,6 +14853,7 @@
       </w:tr>
       <w:tr>
         <w:trPr>
+          <w:divId w:val="590970407"/>
           <w:trHeight w:val="288"/>
           <w:jc w:val="center"/>
         </w:trPr>
@@ -14935,22 +14916,6 @@
         <w:rPr>
           <w:lang w:val="en-US"/>
         </w:rPr>
-        <w:sectPr>
-          <w:type w:val="continuous"/>
-          <w:pgSz w:w="12240" w:h="15840"/>
-          <w:pgMar w:top="1440" w:right="1440" w:bottom="1440" w:left="1440" w:header="720" w:footer="720" w:gutter="0"/>
-          <w:cols w:num="2" w:space="720"/>
-          <w:titlePg/>
-          <w:docGrid w:linePitch="360"/>
-        </w:sectPr>
-      </w:pPr>
-    </w:p>
-    <w:p>
-      <w:pPr>
-        <w:spacing w:line="276" w:lineRule="auto"/>
-        <w:rPr>
-          <w:lang w:val="en-US"/>
-        </w:rPr>
       </w:pPr>
       <w:r>
         <w:rPr>
@@ -15049,23 +15014,6 @@
         </w:rPr>
         <w:fldChar w:fldCharType="separate"/>
       </w:r>
-    </w:p>
-    <w:p>
-      <w:pPr>
-        <w:spacing w:line="276" w:lineRule="auto"/>
-        <w:jc w:val="center"/>
-        <w:rPr>
-          <w:lang w:val="en-US"/>
-        </w:rPr>
-        <w:sectPr>
-          <w:type w:val="continuous"/>
-          <w:pgSz w:w="12240" w:h="15840"/>
-          <w:pgMar w:top="1440" w:right="1440" w:bottom="1440" w:left="1440" w:header="720" w:footer="720" w:gutter="0"/>
-          <w:cols w:space="720"/>
-          <w:titlePg/>
-          <w:docGrid w:linePitch="360"/>
-        </w:sectPr>
-      </w:pPr>
     </w:p>
     <w:tbl>
       <w:tblPr>
@@ -15083,6 +15031,7 @@
       </w:tblGrid>
       <w:tr>
         <w:trPr>
+          <w:divId w:val="2024042182"/>
           <w:trHeight w:val="288"/>
           <w:jc w:val="center"/>
         </w:trPr>
@@ -15209,6 +15158,7 @@
       </w:tr>
       <w:tr>
         <w:trPr>
+          <w:divId w:val="2024042182"/>
           <w:trHeight w:val="288"/>
           <w:jc w:val="center"/>
         </w:trPr>
@@ -15295,6 +15245,7 @@
       </w:tr>
       <w:tr>
         <w:trPr>
+          <w:divId w:val="2024042182"/>
           <w:trHeight w:val="288"/>
           <w:jc w:val="center"/>
         </w:trPr>
@@ -15381,6 +15332,7 @@
       </w:tr>
       <w:tr>
         <w:trPr>
+          <w:divId w:val="2024042182"/>
           <w:trHeight w:val="288"/>
           <w:jc w:val="center"/>
         </w:trPr>
@@ -15467,6 +15419,7 @@
       </w:tr>
       <w:tr>
         <w:trPr>
+          <w:divId w:val="2024042182"/>
           <w:trHeight w:val="288"/>
           <w:jc w:val="center"/>
         </w:trPr>
@@ -15553,6 +15506,7 @@
       </w:tr>
       <w:tr>
         <w:trPr>
+          <w:divId w:val="2024042182"/>
           <w:trHeight w:val="288"/>
           <w:jc w:val="center"/>
         </w:trPr>
@@ -15639,6 +15593,7 @@
       </w:tr>
       <w:tr>
         <w:trPr>
+          <w:divId w:val="2024042182"/>
           <w:trHeight w:val="288"/>
           <w:jc w:val="center"/>
         </w:trPr>
@@ -15725,6 +15680,7 @@
       </w:tr>
       <w:tr>
         <w:trPr>
+          <w:divId w:val="2024042182"/>
           <w:trHeight w:val="288"/>
           <w:jc w:val="center"/>
         </w:trPr>
@@ -15811,6 +15767,7 @@
       </w:tr>
       <w:tr>
         <w:trPr>
+          <w:divId w:val="2024042182"/>
           <w:trHeight w:val="288"/>
           <w:jc w:val="center"/>
         </w:trPr>
@@ -15897,6 +15854,7 @@
       </w:tr>
       <w:tr>
         <w:trPr>
+          <w:divId w:val="2024042182"/>
           <w:trHeight w:val="288"/>
           <w:jc w:val="center"/>
         </w:trPr>
@@ -15983,6 +15941,7 @@
       </w:tr>
       <w:tr>
         <w:trPr>
+          <w:divId w:val="2024042182"/>
           <w:trHeight w:val="288"/>
           <w:jc w:val="center"/>
         </w:trPr>
@@ -16069,6 +16028,7 @@
       </w:tr>
       <w:tr>
         <w:trPr>
+          <w:divId w:val="2024042182"/>
           <w:trHeight w:val="288"/>
           <w:jc w:val="center"/>
         </w:trPr>
@@ -16155,6 +16115,7 @@
       </w:tr>
       <w:tr>
         <w:trPr>
+          <w:divId w:val="2024042182"/>
           <w:trHeight w:val="288"/>
           <w:jc w:val="center"/>
         </w:trPr>
@@ -16241,6 +16202,7 @@
       </w:tr>
       <w:tr>
         <w:trPr>
+          <w:divId w:val="2024042182"/>
           <w:trHeight w:val="288"/>
           <w:jc w:val="center"/>
         </w:trPr>
@@ -16327,6 +16289,7 @@
       </w:tr>
       <w:tr>
         <w:trPr>
+          <w:divId w:val="2024042182"/>
           <w:trHeight w:val="288"/>
           <w:jc w:val="center"/>
         </w:trPr>
@@ -16413,6 +16376,7 @@
       </w:tr>
       <w:tr>
         <w:trPr>
+          <w:divId w:val="2024042182"/>
           <w:trHeight w:val="288"/>
           <w:jc w:val="center"/>
         </w:trPr>
@@ -16499,6 +16463,7 @@
       </w:tr>
       <w:tr>
         <w:trPr>
+          <w:divId w:val="2024042182"/>
           <w:trHeight w:val="288"/>
           <w:jc w:val="center"/>
         </w:trPr>
@@ -16585,6 +16550,7 @@
       </w:tr>
       <w:tr>
         <w:trPr>
+          <w:divId w:val="2024042182"/>
           <w:trHeight w:val="288"/>
           <w:jc w:val="center"/>
         </w:trPr>
@@ -16671,6 +16637,7 @@
       </w:tr>
       <w:tr>
         <w:trPr>
+          <w:divId w:val="2024042182"/>
           <w:trHeight w:val="288"/>
           <w:jc w:val="center"/>
         </w:trPr>
@@ -16757,6 +16724,7 @@
       </w:tr>
       <w:tr>
         <w:trPr>
+          <w:divId w:val="2024042182"/>
           <w:trHeight w:val="288"/>
           <w:jc w:val="center"/>
         </w:trPr>
@@ -16843,6 +16811,7 @@
       </w:tr>
       <w:tr>
         <w:trPr>
+          <w:divId w:val="2024042182"/>
           <w:trHeight w:val="288"/>
           <w:jc w:val="center"/>
         </w:trPr>
@@ -16929,6 +16898,7 @@
       </w:tr>
       <w:tr>
         <w:trPr>
+          <w:divId w:val="2024042182"/>
           <w:trHeight w:val="288"/>
           <w:jc w:val="center"/>
         </w:trPr>
@@ -17015,6 +16985,7 @@
       </w:tr>
       <w:tr>
         <w:trPr>
+          <w:divId w:val="2024042182"/>
           <w:trHeight w:val="288"/>
           <w:jc w:val="center"/>
         </w:trPr>
@@ -17101,6 +17072,7 @@
       </w:tr>
       <w:tr>
         <w:trPr>
+          <w:divId w:val="2024042182"/>
           <w:trHeight w:val="288"/>
           <w:jc w:val="center"/>
         </w:trPr>
@@ -17187,6 +17159,7 @@
       </w:tr>
       <w:tr>
         <w:trPr>
+          <w:divId w:val="2024042182"/>
           <w:trHeight w:val="288"/>
           <w:jc w:val="center"/>
         </w:trPr>
@@ -17273,6 +17246,7 @@
       </w:tr>
       <w:tr>
         <w:trPr>
+          <w:divId w:val="2024042182"/>
           <w:trHeight w:val="288"/>
           <w:jc w:val="center"/>
         </w:trPr>
@@ -17359,6 +17333,7 @@
       </w:tr>
       <w:tr>
         <w:trPr>
+          <w:divId w:val="2024042182"/>
           <w:trHeight w:val="288"/>
           <w:jc w:val="center"/>
         </w:trPr>
@@ -17445,6 +17420,7 @@
       </w:tr>
       <w:tr>
         <w:trPr>
+          <w:divId w:val="2024042182"/>
           <w:trHeight w:val="288"/>
           <w:jc w:val="center"/>
         </w:trPr>
@@ -17531,6 +17507,7 @@
       </w:tr>
       <w:tr>
         <w:trPr>
+          <w:divId w:val="2024042182"/>
           <w:trHeight w:val="288"/>
           <w:jc w:val="center"/>
         </w:trPr>
@@ -17617,6 +17594,7 @@
       </w:tr>
       <w:tr>
         <w:trPr>
+          <w:divId w:val="2024042182"/>
           <w:trHeight w:val="288"/>
           <w:jc w:val="center"/>
         </w:trPr>
@@ -17703,6 +17681,7 @@
       </w:tr>
       <w:tr>
         <w:trPr>
+          <w:divId w:val="2024042182"/>
           <w:trHeight w:val="288"/>
           <w:jc w:val="center"/>
         </w:trPr>
@@ -17789,6 +17768,7 @@
       </w:tr>
       <w:tr>
         <w:trPr>
+          <w:divId w:val="2024042182"/>
           <w:trHeight w:val="288"/>
           <w:jc w:val="center"/>
         </w:trPr>
@@ -17875,6 +17855,7 @@
       </w:tr>
       <w:tr>
         <w:trPr>
+          <w:divId w:val="2024042182"/>
           <w:trHeight w:val="288"/>
           <w:jc w:val="center"/>
         </w:trPr>
@@ -17890,6 +17871,7 @@
               <w:jc w:val="center"/>
             </w:pPr>
             <w:r>
+              <w:lastRenderedPageBreak/>
               <w:t>15.81</w:t>
             </w:r>
           </w:p>
@@ -17961,6 +17943,7 @@
       </w:tr>
       <w:tr>
         <w:trPr>
+          <w:divId w:val="2024042182"/>
           <w:trHeight w:val="288"/>
           <w:jc w:val="center"/>
         </w:trPr>
@@ -18047,6 +18030,7 @@
       </w:tr>
       <w:tr>
         <w:trPr>
+          <w:divId w:val="2024042182"/>
           <w:trHeight w:val="288"/>
           <w:jc w:val="center"/>
         </w:trPr>
@@ -18133,6 +18117,7 @@
       </w:tr>
       <w:tr>
         <w:trPr>
+          <w:divId w:val="2024042182"/>
           <w:trHeight w:val="288"/>
           <w:jc w:val="center"/>
         </w:trPr>
@@ -18219,6 +18204,7 @@
       </w:tr>
       <w:tr>
         <w:trPr>
+          <w:divId w:val="2024042182"/>
           <w:trHeight w:val="288"/>
           <w:jc w:val="center"/>
         </w:trPr>
@@ -18305,6 +18291,7 @@
       </w:tr>
       <w:tr>
         <w:trPr>
+          <w:divId w:val="2024042182"/>
           <w:trHeight w:val="288"/>
           <w:jc w:val="center"/>
         </w:trPr>
@@ -18391,6 +18378,7 @@
       </w:tr>
       <w:tr>
         <w:trPr>
+          <w:divId w:val="2024042182"/>
           <w:trHeight w:val="288"/>
           <w:jc w:val="center"/>
         </w:trPr>
@@ -18477,6 +18465,7 @@
       </w:tr>
       <w:tr>
         <w:trPr>
+          <w:divId w:val="2024042182"/>
           <w:trHeight w:val="288"/>
           <w:jc w:val="center"/>
         </w:trPr>
@@ -18563,6 +18552,7 @@
       </w:tr>
       <w:tr>
         <w:trPr>
+          <w:divId w:val="2024042182"/>
           <w:trHeight w:val="288"/>
           <w:jc w:val="center"/>
         </w:trPr>
@@ -18649,6 +18639,7 @@
       </w:tr>
       <w:tr>
         <w:trPr>
+          <w:divId w:val="2024042182"/>
           <w:trHeight w:val="288"/>
           <w:jc w:val="center"/>
         </w:trPr>
@@ -18735,6 +18726,7 @@
       </w:tr>
       <w:tr>
         <w:trPr>
+          <w:divId w:val="2024042182"/>
           <w:trHeight w:val="288"/>
           <w:jc w:val="center"/>
         </w:trPr>
@@ -18821,6 +18813,7 @@
       </w:tr>
       <w:tr>
         <w:trPr>
+          <w:divId w:val="2024042182"/>
           <w:trHeight w:val="288"/>
           <w:jc w:val="center"/>
         </w:trPr>
@@ -18907,6 +18900,7 @@
       </w:tr>
       <w:tr>
         <w:trPr>
+          <w:divId w:val="2024042182"/>
           <w:trHeight w:val="288"/>
           <w:jc w:val="center"/>
         </w:trPr>
@@ -18993,6 +18987,7 @@
       </w:tr>
       <w:tr>
         <w:trPr>
+          <w:divId w:val="2024042182"/>
           <w:trHeight w:val="288"/>
           <w:jc w:val="center"/>
         </w:trPr>
@@ -19079,6 +19074,7 @@
       </w:tr>
       <w:tr>
         <w:trPr>
+          <w:divId w:val="2024042182"/>
           <w:trHeight w:val="288"/>
           <w:jc w:val="center"/>
         </w:trPr>
@@ -19165,6 +19161,7 @@
       </w:tr>
       <w:tr>
         <w:trPr>
+          <w:divId w:val="2024042182"/>
           <w:trHeight w:val="288"/>
           <w:jc w:val="center"/>
         </w:trPr>
@@ -19251,6 +19248,7 @@
       </w:tr>
       <w:tr>
         <w:trPr>
+          <w:divId w:val="2024042182"/>
           <w:trHeight w:val="288"/>
           <w:jc w:val="center"/>
         </w:trPr>
@@ -19337,6 +19335,7 @@
       </w:tr>
       <w:tr>
         <w:trPr>
+          <w:divId w:val="2024042182"/>
           <w:trHeight w:val="288"/>
           <w:jc w:val="center"/>
         </w:trPr>
@@ -19423,6 +19422,7 @@
       </w:tr>
       <w:tr>
         <w:trPr>
+          <w:divId w:val="2024042182"/>
           <w:trHeight w:val="288"/>
           <w:jc w:val="center"/>
         </w:trPr>
@@ -19509,6 +19509,7 @@
       </w:tr>
       <w:tr>
         <w:trPr>
+          <w:divId w:val="2024042182"/>
           <w:trHeight w:val="288"/>
           <w:jc w:val="center"/>
         </w:trPr>
@@ -19595,6 +19596,7 @@
       </w:tr>
       <w:tr>
         <w:trPr>
+          <w:divId w:val="2024042182"/>
           <w:trHeight w:val="288"/>
           <w:jc w:val="center"/>
         </w:trPr>
@@ -19681,6 +19683,7 @@
       </w:tr>
       <w:tr>
         <w:trPr>
+          <w:divId w:val="2024042182"/>
           <w:trHeight w:val="288"/>
           <w:jc w:val="center"/>
         </w:trPr>
@@ -19767,6 +19770,7 @@
       </w:tr>
       <w:tr>
         <w:trPr>
+          <w:divId w:val="2024042182"/>
           <w:trHeight w:val="288"/>
           <w:jc w:val="center"/>
         </w:trPr>
@@ -19853,6 +19857,7 @@
       </w:tr>
       <w:tr>
         <w:trPr>
+          <w:divId w:val="2024042182"/>
           <w:trHeight w:val="288"/>
           <w:jc w:val="center"/>
         </w:trPr>
@@ -19939,6 +19944,7 @@
       </w:tr>
       <w:tr>
         <w:trPr>
+          <w:divId w:val="2024042182"/>
           <w:trHeight w:val="288"/>
           <w:jc w:val="center"/>
         </w:trPr>
@@ -20025,6 +20031,7 @@
       </w:tr>
       <w:tr>
         <w:trPr>
+          <w:divId w:val="2024042182"/>
           <w:trHeight w:val="288"/>
           <w:jc w:val="center"/>
         </w:trPr>
@@ -20111,6 +20118,7 @@
       </w:tr>
       <w:tr>
         <w:trPr>
+          <w:divId w:val="2024042182"/>
           <w:trHeight w:val="288"/>
           <w:jc w:val="center"/>
         </w:trPr>
@@ -20197,6 +20205,7 @@
       </w:tr>
       <w:tr>
         <w:trPr>
+          <w:divId w:val="2024042182"/>
           <w:trHeight w:val="288"/>
           <w:jc w:val="center"/>
         </w:trPr>
@@ -20283,6 +20292,7 @@
       </w:tr>
       <w:tr>
         <w:trPr>
+          <w:divId w:val="2024042182"/>
           <w:trHeight w:val="288"/>
           <w:jc w:val="center"/>
         </w:trPr>
@@ -20369,6 +20379,7 @@
       </w:tr>
       <w:tr>
         <w:trPr>
+          <w:divId w:val="2024042182"/>
           <w:trHeight w:val="288"/>
           <w:jc w:val="center"/>
         </w:trPr>
@@ -20455,6 +20466,7 @@
       </w:tr>
       <w:tr>
         <w:trPr>
+          <w:divId w:val="2024042182"/>
           <w:trHeight w:val="288"/>
           <w:jc w:val="center"/>
         </w:trPr>
@@ -20541,6 +20553,7 @@
       </w:tr>
       <w:tr>
         <w:trPr>
+          <w:divId w:val="2024042182"/>
           <w:trHeight w:val="288"/>
           <w:jc w:val="center"/>
         </w:trPr>
@@ -20627,6 +20640,7 @@
       </w:tr>
       <w:tr>
         <w:trPr>
+          <w:divId w:val="2024042182"/>
           <w:trHeight w:val="288"/>
           <w:jc w:val="center"/>
         </w:trPr>
@@ -20713,6 +20727,7 @@
       </w:tr>
       <w:tr>
         <w:trPr>
+          <w:divId w:val="2024042182"/>
           <w:trHeight w:val="288"/>
           <w:jc w:val="center"/>
         </w:trPr>
@@ -20799,6 +20814,7 @@
       </w:tr>
       <w:tr>
         <w:trPr>
+          <w:divId w:val="2024042182"/>
           <w:trHeight w:val="288"/>
           <w:jc w:val="center"/>
         </w:trPr>
@@ -20885,6 +20901,7 @@
       </w:tr>
       <w:tr>
         <w:trPr>
+          <w:divId w:val="2024042182"/>
           <w:trHeight w:val="288"/>
           <w:jc w:val="center"/>
         </w:trPr>
@@ -20971,6 +20988,7 @@
       </w:tr>
       <w:tr>
         <w:trPr>
+          <w:divId w:val="2024042182"/>
           <w:trHeight w:val="288"/>
           <w:jc w:val="center"/>
         </w:trPr>
@@ -21057,6 +21075,7 @@
       </w:tr>
       <w:tr>
         <w:trPr>
+          <w:divId w:val="2024042182"/>
           <w:trHeight w:val="288"/>
           <w:jc w:val="center"/>
         </w:trPr>
@@ -21143,6 +21162,7 @@
       </w:tr>
       <w:tr>
         <w:trPr>
+          <w:divId w:val="2024042182"/>
           <w:trHeight w:val="288"/>
           <w:jc w:val="center"/>
         </w:trPr>
@@ -21229,6 +21249,7 @@
       </w:tr>
       <w:tr>
         <w:trPr>
+          <w:divId w:val="2024042182"/>
           <w:trHeight w:val="288"/>
           <w:jc w:val="center"/>
         </w:trPr>
@@ -21315,6 +21336,7 @@
       </w:tr>
       <w:tr>
         <w:trPr>
+          <w:divId w:val="2024042182"/>
           <w:trHeight w:val="288"/>
           <w:jc w:val="center"/>
         </w:trPr>
@@ -21401,6 +21423,7 @@
       </w:tr>
       <w:tr>
         <w:trPr>
+          <w:divId w:val="2024042182"/>
           <w:trHeight w:val="288"/>
           <w:jc w:val="center"/>
         </w:trPr>
@@ -21487,6 +21510,7 @@
       </w:tr>
       <w:tr>
         <w:trPr>
+          <w:divId w:val="2024042182"/>
           <w:trHeight w:val="288"/>
           <w:jc w:val="center"/>
         </w:trPr>
@@ -21502,7 +21526,6 @@
               <w:jc w:val="center"/>
             </w:pPr>
             <w:r>
-              <w:lastRenderedPageBreak/>
               <w:t>36.81</w:t>
             </w:r>
           </w:p>
@@ -21574,6 +21597,7 @@
       </w:tr>
       <w:tr>
         <w:trPr>
+          <w:divId w:val="2024042182"/>
           <w:trHeight w:val="288"/>
           <w:jc w:val="center"/>
         </w:trPr>
@@ -21589,6 +21613,7 @@
               <w:jc w:val="center"/>
             </w:pPr>
             <w:r>
+              <w:lastRenderedPageBreak/>
               <w:t>37.31</w:t>
             </w:r>
           </w:p>
@@ -21660,6 +21685,7 @@
       </w:tr>
       <w:tr>
         <w:trPr>
+          <w:divId w:val="2024042182"/>
           <w:trHeight w:val="288"/>
           <w:jc w:val="center"/>
         </w:trPr>
@@ -21746,6 +21772,7 @@
       </w:tr>
       <w:tr>
         <w:trPr>
+          <w:divId w:val="2024042182"/>
           <w:trHeight w:val="288"/>
           <w:jc w:val="center"/>
         </w:trPr>
@@ -21832,6 +21859,7 @@
       </w:tr>
       <w:tr>
         <w:trPr>
+          <w:divId w:val="2024042182"/>
           <w:trHeight w:val="288"/>
           <w:jc w:val="center"/>
         </w:trPr>
@@ -21918,6 +21946,7 @@
       </w:tr>
       <w:tr>
         <w:trPr>
+          <w:divId w:val="2024042182"/>
           <w:trHeight w:val="288"/>
           <w:jc w:val="center"/>
         </w:trPr>
@@ -22004,6 +22033,7 @@
       </w:tr>
       <w:tr>
         <w:trPr>
+          <w:divId w:val="2024042182"/>
           <w:trHeight w:val="288"/>
           <w:jc w:val="center"/>
         </w:trPr>
@@ -22090,6 +22120,7 @@
       </w:tr>
       <w:tr>
         <w:trPr>
+          <w:divId w:val="2024042182"/>
           <w:trHeight w:val="288"/>
           <w:jc w:val="center"/>
         </w:trPr>
@@ -22176,6 +22207,7 @@
       </w:tr>
       <w:tr>
         <w:trPr>
+          <w:divId w:val="2024042182"/>
           <w:trHeight w:val="288"/>
           <w:jc w:val="center"/>
         </w:trPr>
@@ -22262,6 +22294,7 @@
       </w:tr>
       <w:tr>
         <w:trPr>
+          <w:divId w:val="2024042182"/>
           <w:trHeight w:val="288"/>
           <w:jc w:val="center"/>
         </w:trPr>
@@ -22348,6 +22381,7 @@
       </w:tr>
       <w:tr>
         <w:trPr>
+          <w:divId w:val="2024042182"/>
           <w:trHeight w:val="288"/>
           <w:jc w:val="center"/>
         </w:trPr>
@@ -22434,6 +22468,7 @@
       </w:tr>
       <w:tr>
         <w:trPr>
+          <w:divId w:val="2024042182"/>
           <w:trHeight w:val="288"/>
           <w:jc w:val="center"/>
         </w:trPr>
@@ -22520,6 +22555,7 @@
       </w:tr>
       <w:tr>
         <w:trPr>
+          <w:divId w:val="2024042182"/>
           <w:trHeight w:val="288"/>
           <w:jc w:val="center"/>
         </w:trPr>
@@ -22606,6 +22642,7 @@
       </w:tr>
       <w:tr>
         <w:trPr>
+          <w:divId w:val="2024042182"/>
           <w:trHeight w:val="288"/>
           <w:jc w:val="center"/>
         </w:trPr>
@@ -22692,6 +22729,7 @@
       </w:tr>
       <w:tr>
         <w:trPr>
+          <w:divId w:val="2024042182"/>
           <w:trHeight w:val="288"/>
           <w:jc w:val="center"/>
         </w:trPr>
@@ -22778,6 +22816,7 @@
       </w:tr>
       <w:tr>
         <w:trPr>
+          <w:divId w:val="2024042182"/>
           <w:trHeight w:val="288"/>
           <w:jc w:val="center"/>
         </w:trPr>
@@ -22864,6 +22903,7 @@
       </w:tr>
       <w:tr>
         <w:trPr>
+          <w:divId w:val="2024042182"/>
           <w:trHeight w:val="288"/>
           <w:jc w:val="center"/>
         </w:trPr>
@@ -22950,6 +22990,7 @@
       </w:tr>
       <w:tr>
         <w:trPr>
+          <w:divId w:val="2024042182"/>
           <w:trHeight w:val="288"/>
           <w:jc w:val="center"/>
         </w:trPr>
@@ -23036,6 +23077,7 @@
       </w:tr>
       <w:tr>
         <w:trPr>
+          <w:divId w:val="2024042182"/>
           <w:trHeight w:val="288"/>
           <w:jc w:val="center"/>
         </w:trPr>
@@ -23121,22 +23163,6 @@
         </w:tc>
       </w:tr>
     </w:tbl>
-    <w:p>
-      <w:pPr>
-        <w:spacing w:line="276" w:lineRule="auto"/>
-        <w:rPr>
-          <w:lang w:val="en-US"/>
-        </w:rPr>
-        <w:sectPr>
-          <w:type w:val="continuous"/>
-          <w:pgSz w:w="12240" w:h="15840"/>
-          <w:pgMar w:top="1440" w:right="1440" w:bottom="1440" w:left="1440" w:header="720" w:footer="720" w:gutter="0"/>
-          <w:cols w:num="2" w:space="720"/>
-          <w:titlePg/>
-          <w:docGrid w:linePitch="360"/>
-        </w:sectPr>
-      </w:pPr>
-    </w:p>
     <w:p>
       <w:pPr>
         <w:spacing w:line="276" w:lineRule="auto"/>
@@ -23156,7 +23182,7 @@
         <w:pStyle w:val="Heading3"/>
         <w:spacing w:line="276" w:lineRule="auto"/>
       </w:pPr>
-      <w:bookmarkStart w:id="22" w:name="_Toc184855173"/>
+      <w:bookmarkStart w:id="22" w:name="_Toc185449778"/>
       <w:r>
         <w:t>Discussion of results</w:t>
       </w:r>
@@ -23894,7 +23920,14 @@
         <w:rPr>
           <w:lang w:val="en-US"/>
         </w:rPr>
-        <w:t xml:space="preserve">. The reactions inside the hydrogen relates to 2 electrons, so </w:t>
+        <w:t xml:space="preserve">. The reactions inside the </w:t>
+      </w:r>
+      <w:r>
+        <w:rPr>
+          <w:lang w:val="en-US"/>
+        </w:rPr>
+        <w:lastRenderedPageBreak/>
+        <w:t xml:space="preserve">hydrogen relates to 2 electrons, so </w:t>
       </w:r>
       <m:oMath>
         <m:r>
@@ -24302,7 +24335,6 @@
         <w:rPr>
           <w:lang w:val="en-US"/>
         </w:rPr>
-        <w:lastRenderedPageBreak/>
         <w:t xml:space="preserve">As shown in Table </w:t>
       </w:r>
       <w:r>
@@ -24364,7 +24396,7 @@
                     </pic:cNvPicPr>
                   </pic:nvPicPr>
                   <pic:blipFill>
-                    <a:blip r:embed="rId29">
+                    <a:blip r:embed="rId28">
                       <a:extLst>
                         <a:ext uri="{28A0092B-C50C-407E-A947-70E740481C1C}">
                           <a14:useLocalDpi xmlns:a14="http://schemas.microsoft.com/office/drawing/2010/main" val="0"/>
@@ -24701,6 +24733,7 @@
         <w:rPr>
           <w:lang w:val="en-US"/>
         </w:rPr>
+        <w:lastRenderedPageBreak/>
         <w:t xml:space="preserve">Where, </w:t>
       </w:r>
       <m:oMath>
@@ -24836,21 +24869,7 @@
         <w:rPr>
           <w:lang w:val="en-US"/>
         </w:rPr>
-        <w:t xml:space="preserve">: </w:t>
-      </w:r>
-      <w:proofErr w:type="spellStart"/>
-      <w:r>
-        <w:rPr>
-          <w:lang w:val="en-US"/>
-        </w:rPr>
-        <w:t>expermential</w:t>
-      </w:r>
-      <w:proofErr w:type="spellEnd"/>
-      <w:r>
-        <w:rPr>
-          <w:lang w:val="en-US"/>
-        </w:rPr>
-        <w:t xml:space="preserve"> </w:t>
+        <w:t xml:space="preserve">: expermential </w:t>
       </w:r>
       <m:oMath>
         <m:sSub>
@@ -25089,14 +25108,7 @@
         <w:rPr>
           <w:lang w:val="en-US"/>
         </w:rPr>
-        <w:t xml:space="preserve">point, the efficiency begins to decline as the power output increases further. This behavior suggests that the fuel cell operates most efficiently within a specific power range, which aligns with the ohmic region of the fuel cell's characteristic curve. At higher power outputs, the onset of </w:t>
-      </w:r>
-      <w:r>
-        <w:rPr>
-          <w:lang w:val="en-US"/>
-        </w:rPr>
-        <w:lastRenderedPageBreak/>
-        <w:t>mass transport limitations and other inefficiencies, such as reactant depletion or water management issues, likely contribute to the observed decrease in efficiency.</w:t>
+        <w:t>point, the efficiency begins to decline as the power output increases further. This behavior suggests that the fuel cell operates most efficiently within a specific power range, which aligns with the ohmic region of the fuel cell's characteristic curve. At higher power outputs, the onset of mass transport limitations and other inefficiencies, such as reactant depletion or water management issues, likely contribute to the observed decrease in efficiency.</w:t>
       </w:r>
     </w:p>
     <w:p>
@@ -25139,7 +25151,7 @@
             <wp:cNvGraphicFramePr/>
             <a:graphic xmlns:a="http://schemas.openxmlformats.org/drawingml/2006/main">
               <a:graphicData uri="http://schemas.openxmlformats.org/drawingml/2006/chart">
-                <c:chart xmlns:c="http://schemas.openxmlformats.org/drawingml/2006/chart" xmlns:r="http://schemas.openxmlformats.org/officeDocument/2006/relationships" r:id="rId30"/>
+                <c:chart xmlns:c="http://schemas.openxmlformats.org/drawingml/2006/chart" xmlns:r="http://schemas.openxmlformats.org/officeDocument/2006/relationships" r:id="rId29"/>
               </a:graphicData>
             </a:graphic>
           </wp:inline>
@@ -25298,7 +25310,7 @@
         <w:pStyle w:val="Heading1"/>
         <w:spacing w:line="276" w:lineRule="auto"/>
       </w:pPr>
-      <w:bookmarkStart w:id="23" w:name="_Toc184855174"/>
+      <w:bookmarkStart w:id="23" w:name="_Toc185449779"/>
       <w:r>
         <w:t>Summary and Outlook</w:t>
       </w:r>
@@ -25317,14 +25329,14 @@
         <w:rPr>
           <w:lang w:val="en-US"/>
         </w:rPr>
-        <w:t xml:space="preserve">Throughout all three experiments, a deeper understanding of the working principles and performance of the fuel cell system was achieved. The first experiment demonstrated the relationship between voltage, current, and power through the fuel cell's characteristic curve, highlighting the three primary regions: activation losses, ohmic losses, and mass transport losses. A unique phenomenon was also observed, where the accumulation of by-products blocked gas flow, impacting performance. The second experiment provided insights into the fuel cell's behavior when operating at constant voltage across various values and regions, showing that the fuel cell performs most efficiently and maintains balanced power output near its optimal operating point. The final experiment explored the Faraday and energy efficiencies of the fuel cell, revealing that Faraday efficiency is significantly higher than energy efficiency. This is </w:t>
+        <w:t xml:space="preserve">Throughout all three experiments, a deeper understanding of the working principles and performance of the fuel cell system was achieved. The first experiment demonstrated the </w:t>
       </w:r>
       <w:r>
         <w:rPr>
           <w:lang w:val="en-US"/>
         </w:rPr>
         <w:lastRenderedPageBreak/>
-        <w:t>because Faraday efficiency accounts primarily for gas crossover losses, while energy efficiency includes additional losses such as ohmic and Joule losses</w:t>
+        <w:t>relationship between voltage, current, and power through the fuel cell's characteristic curve, highlighting the three primary regions: activation losses, ohmic losses, and mass transport losses. A unique phenomenon was also observed, where the accumulation of by-products blocked gas flow, impacting performance. The second experiment provided insights into the fuel cell's behavior when operating at constant voltage across various values and regions, showing that the fuel cell performs most efficiently and maintains balanced power output near its optimal operating point. The final experiment explored the Faraday and energy efficiencies of the fuel cell, revealing that Faraday efficiency is significantly higher than energy efficiency. This is because Faraday efficiency accounts primarily for gas crossover losses, while energy efficiency includes additional losses such as ohmic and Joule losses</w:t>
       </w:r>
       <w:r>
         <w:rPr>
@@ -25338,7 +25350,7 @@
         <w:pStyle w:val="Heading1"/>
         <w:spacing w:line="276" w:lineRule="auto"/>
       </w:pPr>
-      <w:bookmarkStart w:id="24" w:name="_Toc184855175"/>
+      <w:bookmarkStart w:id="24" w:name="_Toc185449780"/>
       <w:r>
         <w:t>References</w:t>
       </w:r>
@@ -25693,6 +25705,7 @@
           <w:lang w:val="en-US" w:eastAsia="en-US"/>
           <w14:ligatures w14:val="none"/>
         </w:rPr>
+        <w:lastRenderedPageBreak/>
         <w:t xml:space="preserve">(No date a) </w:t>
       </w:r>
       <w:r>
@@ -25894,11 +25907,11 @@
           <w:u w:val="none"/>
           <w:lang w:val="en-US"/>
         </w:rPr>
-        <w:lastRenderedPageBreak/>
         <w:t>Karsten, P. (2024) Project A: Fuel Cell, Project - Fuel Cell - WS 2024 / 2025. Edited by M. Aleksandrova. Available at: https://ilias.h-ka.de/goto.php?target=crs_169710&amp;client_id=HSKA#il_mhead_t_focus (Accessed: 30 October 2024).</w:t>
       </w:r>
     </w:p>
     <w:sectPr>
+      <w:footerReference w:type="default" r:id="rId30"/>
       <w:type w:val="continuous"/>
       <w:pgSz w:w="12240" w:h="15840"/>
       <w:pgMar w:top="1440" w:right="1440" w:bottom="1440" w:left="1440" w:header="720" w:footer="720" w:gutter="0"/>
@@ -27025,7 +27038,6 @@
   <w:style w:type="character" w:default="1" w:styleId="DefaultParagraphFont">
     <w:name w:val="Default Paragraph Font"/>
     <w:uiPriority w:val="1"/>
-    <w:semiHidden/>
     <w:unhideWhenUsed/>
   </w:style>
   <w:style w:type="table" w:default="1" w:styleId="TableNormal">

</xml_diff>